<commit_message>
adicionando as referências no documento.
</commit_message>
<xml_diff>
--- a/TP06 - Template.docx
+++ b/TP06 - Template.docx
@@ -2312,28 +2312,39 @@
         <w:spacing w:after="120"/>
         <w:rPr>
           <w:rFonts w:asciiTheme="minorHAnsi" w:hAnsiTheme="minorHAnsi"/>
-          <w:i/>
-          <w:color w:val="FF0000"/>
-          <w:szCs w:val="24"/>
-        </w:rPr>
-      </w:pPr>
+          <w:szCs w:val="24"/>
+        </w:rPr>
+      </w:pPr>
+      <w:r>
+        <w:rPr>
+          <w:rFonts w:asciiTheme="minorHAnsi" w:hAnsiTheme="minorHAnsi"/>
+          <w:szCs w:val="24"/>
+        </w:rPr>
+        <w:t xml:space="preserve">ISO/IEC 9899:2018. </w:t>
+      </w:r>
       <w:r>
         <w:rPr>
           <w:rFonts w:asciiTheme="minorHAnsi" w:hAnsiTheme="minorHAnsi"/>
           <w:i/>
-          <w:color w:val="FF0000"/>
-          <w:szCs w:val="24"/>
-        </w:rPr>
-        <w:t>Devem ser indicadas as referências bibliográficas consultadas, inclusive virtuais, em ordem alfabética dos nomes dos autores</w:t>
+          <w:szCs w:val="24"/>
+        </w:rPr>
+        <w:t>Programming Languages – C</w:t>
       </w:r>
       <w:r>
         <w:rPr>
           <w:rFonts w:asciiTheme="minorHAnsi" w:hAnsiTheme="minorHAnsi"/>
-          <w:i/>
-          <w:color w:val="FF0000"/>
-          <w:szCs w:val="24"/>
-        </w:rPr>
-        <w:t xml:space="preserve"> e seguindo padrão ABNT:</w:t>
+          <w:szCs w:val="24"/>
+        </w:rPr>
+        <w:t>. Padrão internacional para a linguagem C, que fornece especificações para uso de estruturas, pon</w:t>
+      </w:r>
+      <w:bookmarkStart w:id="14" w:name="_GoBack"/>
+      <w:bookmarkEnd w:id="14"/>
+      <w:r>
+        <w:rPr>
+          <w:rFonts w:asciiTheme="minorHAnsi" w:hAnsiTheme="minorHAnsi"/>
+          <w:szCs w:val="24"/>
+        </w:rPr>
+        <w:t>teiros e manipulação de strings.</w:t>
       </w:r>
     </w:p>
     <w:p>
@@ -2344,19 +2355,15 @@
         <w:spacing w:after="120"/>
         <w:rPr>
           <w:rFonts w:asciiTheme="minorHAnsi" w:hAnsiTheme="minorHAnsi"/>
-          <w:i/>
-          <w:color w:val="FF0000"/>
           <w:szCs w:val="24"/>
         </w:rPr>
       </w:pPr>
       <w:r>
         <w:rPr>
           <w:rFonts w:asciiTheme="minorHAnsi" w:hAnsiTheme="minorHAnsi"/>
-          <w:i/>
-          <w:color w:val="FF0000"/>
-          <w:szCs w:val="24"/>
-        </w:rPr>
-        <w:t>Exemplo de Referência de Livro</w:t>
+          <w:szCs w:val="24"/>
+        </w:rPr>
+        <w:t>GNU C Library, disponível em: https://www.gnu.org/software/libc/. Acesso em: 13 nov. 2024.</w:t>
       </w:r>
     </w:p>
     <w:p>
@@ -2367,39 +2374,30 @@
         <w:spacing w:after="120"/>
         <w:rPr>
           <w:rFonts w:asciiTheme="minorHAnsi" w:hAnsiTheme="minorHAnsi"/>
-          <w:i/>
-          <w:color w:val="FF0000"/>
           <w:szCs w:val="24"/>
         </w:rPr>
       </w:pPr>
       <w:r>
         <w:rPr>
           <w:rFonts w:asciiTheme="minorHAnsi" w:hAnsiTheme="minorHAnsi"/>
-          <w:i/>
-          <w:color w:val="FF0000"/>
-          <w:szCs w:val="24"/>
-        </w:rPr>
-        <w:t xml:space="preserve">SILVA, Reinaldo. </w:t>
+          <w:szCs w:val="24"/>
+        </w:rPr>
+        <w:t xml:space="preserve">CORMEN, Thomas H.; LEISERSON, Charles E.; RIVEST, Ronald L.; STEIN, Clifford. </w:t>
       </w:r>
       <w:r>
         <w:rPr>
           <w:rFonts w:asciiTheme="minorHAnsi" w:hAnsiTheme="minorHAnsi"/>
           <w:b/>
-          <w:bCs/>
-          <w:i/>
-          <w:color w:val="FF0000"/>
-          <w:szCs w:val="24"/>
-        </w:rPr>
-        <w:t>Matemática financeira com HP 12C e Excel</w:t>
+          <w:szCs w:val="24"/>
+        </w:rPr>
+        <w:t>Algoritmos: Teoria e Prática. 3ª edição</w:t>
       </w:r>
       <w:r>
         <w:rPr>
           <w:rFonts w:asciiTheme="minorHAnsi" w:hAnsiTheme="minorHAnsi"/>
-          <w:i/>
-          <w:color w:val="FF0000"/>
-          <w:szCs w:val="24"/>
-        </w:rPr>
-        <w:t>. 5. ed. São Paulo: Atlas, 2020.</w:t>
+          <w:szCs w:val="24"/>
+        </w:rPr>
+        <w:t>. Elsevier, 2012.</w:t>
       </w:r>
     </w:p>
     <w:p>
@@ -2410,19 +2408,30 @@
         <w:spacing w:after="120"/>
         <w:rPr>
           <w:rFonts w:asciiTheme="minorHAnsi" w:hAnsiTheme="minorHAnsi"/>
-          <w:i/>
-          <w:color w:val="FF0000"/>
           <w:szCs w:val="24"/>
         </w:rPr>
       </w:pPr>
       <w:r>
         <w:rPr>
           <w:rFonts w:asciiTheme="minorHAnsi" w:hAnsiTheme="minorHAnsi"/>
-          <w:i/>
-          <w:color w:val="FF0000"/>
-          <w:szCs w:val="24"/>
-        </w:rPr>
-        <w:t>Exemplo de Referência de Artigo em Periódico</w:t>
+          <w:szCs w:val="24"/>
+        </w:rPr>
+        <w:t xml:space="preserve">FOROUZAN, Behrouz A.; GILBERG, Richard F. </w:t>
+      </w:r>
+      <w:r>
+        <w:rPr>
+          <w:rFonts w:asciiTheme="minorHAnsi" w:hAnsiTheme="minorHAnsi"/>
+          <w:b/>
+          <w:szCs w:val="24"/>
+        </w:rPr>
+        <w:t>Estrutura de Dados: Uma Abordagem Prática com Algoritmos em C</w:t>
+      </w:r>
+      <w:r>
+        <w:rPr>
+          <w:rFonts w:asciiTheme="minorHAnsi" w:hAnsiTheme="minorHAnsi"/>
+          <w:szCs w:val="24"/>
+        </w:rPr>
+        <w:t>. Cengage Learning, 2008.</w:t>
       </w:r>
     </w:p>
     <w:p>
@@ -2433,57 +2442,21 @@
         <w:spacing w:after="120"/>
         <w:rPr>
           <w:rFonts w:asciiTheme="minorHAnsi" w:hAnsiTheme="minorHAnsi"/>
-          <w:i/>
-          <w:color w:val="FF0000"/>
-          <w:szCs w:val="24"/>
-        </w:rPr>
-      </w:pPr>
-      <w:r>
-        <w:rPr>
-          <w:rFonts w:asciiTheme="minorHAnsi" w:hAnsiTheme="minorHAnsi"/>
-          <w:i/>
-          <w:color w:val="FF0000"/>
-          <w:szCs w:val="24"/>
-        </w:rPr>
-        <w:t xml:space="preserve">PEREIRA, João; OLIVEIRA, Maria. </w:t>
-      </w:r>
-      <w:r>
-        <w:rPr>
-          <w:rFonts w:asciiTheme="minorHAnsi" w:hAnsiTheme="minorHAnsi"/>
+          <w:szCs w:val="24"/>
+        </w:rPr>
+      </w:pPr>
+      <w:r>
+        <w:t xml:space="preserve">KNUTH, Donald E. </w:t>
+      </w:r>
+      <w:r>
+        <w:rPr>
+          <w:rStyle w:val="nfase"/>
           <w:b/>
-          <w:bCs/>
-          <w:i/>
-          <w:color w:val="FF0000"/>
-          <w:szCs w:val="24"/>
-        </w:rPr>
-        <w:t>O uso de derivativos no gerenciamento de riscos financeiros: uma abordagem teórica e prática</w:t>
-      </w:r>
-      <w:r>
-        <w:rPr>
-          <w:rFonts w:asciiTheme="minorHAnsi" w:hAnsiTheme="minorHAnsi"/>
-          <w:i/>
-          <w:color w:val="FF0000"/>
-          <w:szCs w:val="24"/>
-        </w:rPr>
-        <w:t xml:space="preserve">. </w:t>
-      </w:r>
-      <w:r>
-        <w:rPr>
-          <w:rFonts w:asciiTheme="minorHAnsi" w:hAnsiTheme="minorHAnsi"/>
-          <w:iCs/>
-          <w:color w:val="FF0000"/>
-          <w:szCs w:val="24"/>
-        </w:rPr>
-        <w:t>Revista Brasileira de Finanças</w:t>
-      </w:r>
-      <w:r>
-        <w:rPr>
-          <w:rFonts w:asciiTheme="minorHAnsi" w:hAnsiTheme="minorHAnsi"/>
-          <w:i/>
-          <w:color w:val="FF0000"/>
-          <w:szCs w:val="24"/>
-        </w:rPr>
-        <w:t>, v. 18, n. 2, p. 150-170, 2023.</w:t>
+        </w:rPr>
+        <w:t>The Art of Computer Programming, Volume 1: Fundamental Algorithms</w:t>
+      </w:r>
+      <w:r>
+        <w:t>. 3ª edição. Addison-Wesley, 1997.</w:t>
       </w:r>
     </w:p>
     <w:p>
@@ -2494,211 +2467,9 @@
         <w:spacing w:after="120"/>
         <w:rPr>
           <w:rFonts w:asciiTheme="minorHAnsi" w:hAnsiTheme="minorHAnsi"/>
-          <w:i/>
-          <w:color w:val="FF0000"/>
-          <w:szCs w:val="24"/>
-        </w:rPr>
-      </w:pPr>
-      <w:r>
-        <w:rPr>
-          <w:rFonts w:asciiTheme="minorHAnsi" w:hAnsiTheme="minorHAnsi"/>
-          <w:i/>
-          <w:color w:val="FF0000"/>
-          <w:szCs w:val="24"/>
-        </w:rPr>
-        <w:t>Exemplo de Referência de Capítulo de Livro</w:t>
-      </w:r>
-    </w:p>
-    <w:p>
-      <w:pPr>
-        <w:autoSpaceDE w:val="0"/>
-        <w:autoSpaceDN w:val="0"/>
-        <w:adjustRightInd w:val="0"/>
-        <w:spacing w:after="120"/>
-        <w:rPr>
-          <w:rFonts w:asciiTheme="minorHAnsi" w:hAnsiTheme="minorHAnsi"/>
-          <w:i/>
-          <w:color w:val="FF0000"/>
-          <w:szCs w:val="24"/>
-        </w:rPr>
-      </w:pPr>
-      <w:r>
-        <w:rPr>
-          <w:rFonts w:asciiTheme="minorHAnsi" w:hAnsiTheme="minorHAnsi"/>
-          <w:i/>
-          <w:color w:val="FF0000"/>
-          <w:szCs w:val="24"/>
-        </w:rPr>
-        <w:t xml:space="preserve">ALMEIDA, Pedro. </w:t>
-      </w:r>
-      <w:r>
-        <w:rPr>
-          <w:rFonts w:asciiTheme="minorHAnsi" w:hAnsiTheme="minorHAnsi"/>
-          <w:b/>
-          <w:bCs/>
-          <w:i/>
-          <w:color w:val="FF0000"/>
-          <w:szCs w:val="24"/>
-        </w:rPr>
-        <w:t>Análise de investimentos em projetos de longo prazo</w:t>
-      </w:r>
-      <w:r>
-        <w:rPr>
-          <w:rFonts w:asciiTheme="minorHAnsi" w:hAnsiTheme="minorHAnsi"/>
-          <w:i/>
-          <w:color w:val="FF0000"/>
-          <w:szCs w:val="24"/>
-        </w:rPr>
-        <w:t xml:space="preserve">. In: COSTA, Ana (Org.). </w:t>
-      </w:r>
-      <w:r>
-        <w:rPr>
-          <w:rFonts w:asciiTheme="minorHAnsi" w:hAnsiTheme="minorHAnsi"/>
-          <w:iCs/>
-          <w:color w:val="FF0000"/>
-          <w:szCs w:val="24"/>
-        </w:rPr>
-        <w:t>Fundamentos de matemática financeira</w:t>
-      </w:r>
-      <w:r>
-        <w:rPr>
-          <w:rFonts w:asciiTheme="minorHAnsi" w:hAnsiTheme="minorHAnsi"/>
-          <w:i/>
-          <w:color w:val="FF0000"/>
-          <w:szCs w:val="24"/>
-        </w:rPr>
-        <w:t>. 2. ed. Rio de Janeiro: Elsevier, 2019. p. 45-78.</w:t>
-      </w:r>
-    </w:p>
-    <w:p>
-      <w:pPr>
-        <w:autoSpaceDE w:val="0"/>
-        <w:autoSpaceDN w:val="0"/>
-        <w:adjustRightInd w:val="0"/>
-        <w:spacing w:after="120"/>
-        <w:rPr>
-          <w:rFonts w:asciiTheme="minorHAnsi" w:hAnsiTheme="minorHAnsi"/>
-          <w:i/>
-          <w:color w:val="FF0000"/>
-          <w:szCs w:val="24"/>
-        </w:rPr>
-      </w:pPr>
-      <w:r>
-        <w:rPr>
-          <w:rFonts w:asciiTheme="minorHAnsi" w:hAnsiTheme="minorHAnsi"/>
-          <w:i/>
-          <w:color w:val="FF0000"/>
-          <w:szCs w:val="24"/>
-        </w:rPr>
-        <w:t>Exemplo de Referência de Tese ou Dissertação</w:t>
-      </w:r>
-    </w:p>
-    <w:p>
-      <w:pPr>
-        <w:autoSpaceDE w:val="0"/>
-        <w:autoSpaceDN w:val="0"/>
-        <w:adjustRightInd w:val="0"/>
-        <w:spacing w:after="120"/>
-        <w:rPr>
-          <w:rFonts w:asciiTheme="minorHAnsi" w:hAnsiTheme="minorHAnsi"/>
-          <w:i/>
-          <w:color w:val="FF0000"/>
-          <w:szCs w:val="24"/>
-        </w:rPr>
-      </w:pPr>
-      <w:r>
-        <w:rPr>
-          <w:rFonts w:asciiTheme="minorHAnsi" w:hAnsiTheme="minorHAnsi"/>
-          <w:i/>
-          <w:color w:val="FF0000"/>
-          <w:szCs w:val="24"/>
-        </w:rPr>
-        <w:t xml:space="preserve">SOUZA, Ricardo. </w:t>
-      </w:r>
-      <w:r>
-        <w:rPr>
-          <w:rFonts w:asciiTheme="minorHAnsi" w:hAnsiTheme="minorHAnsi"/>
-          <w:b/>
-          <w:bCs/>
-          <w:i/>
-          <w:color w:val="FF0000"/>
-          <w:szCs w:val="24"/>
-        </w:rPr>
-        <w:t>Modelagem de opções financeiras utilizando processos estocásticos</w:t>
-      </w:r>
-      <w:r>
-        <w:rPr>
-          <w:rFonts w:asciiTheme="minorHAnsi" w:hAnsiTheme="minorHAnsi"/>
-          <w:i/>
-          <w:color w:val="FF0000"/>
-          <w:szCs w:val="24"/>
-        </w:rPr>
-        <w:t>. 2021. 150 f. Tese (Doutorado em Matemática Aplicada) – Universidade de São Paulo, São Paulo, 2021.</w:t>
-      </w:r>
-    </w:p>
-    <w:p>
-      <w:pPr>
-        <w:autoSpaceDE w:val="0"/>
-        <w:autoSpaceDN w:val="0"/>
-        <w:adjustRightInd w:val="0"/>
-        <w:spacing w:after="120"/>
-        <w:rPr>
-          <w:rFonts w:asciiTheme="minorHAnsi" w:hAnsiTheme="minorHAnsi"/>
-          <w:i/>
-          <w:color w:val="FF0000"/>
-          <w:szCs w:val="24"/>
-        </w:rPr>
-      </w:pPr>
-      <w:r>
-        <w:rPr>
-          <w:rFonts w:asciiTheme="minorHAnsi" w:hAnsiTheme="minorHAnsi"/>
-          <w:i/>
-          <w:color w:val="FF0000"/>
-          <w:szCs w:val="24"/>
-        </w:rPr>
-        <w:t>Exemplo de Referência de Apresentação PowerPoint</w:t>
-      </w:r>
-    </w:p>
-    <w:p>
-      <w:pPr>
-        <w:autoSpaceDE w:val="0"/>
-        <w:autoSpaceDN w:val="0"/>
-        <w:adjustRightInd w:val="0"/>
-        <w:spacing w:after="120"/>
-        <w:rPr>
-          <w:rFonts w:asciiTheme="minorHAnsi" w:hAnsiTheme="minorHAnsi"/>
-          <w:i/>
-          <w:color w:val="FF0000"/>
-          <w:szCs w:val="24"/>
-        </w:rPr>
-      </w:pPr>
-      <w:r>
-        <w:rPr>
-          <w:rFonts w:asciiTheme="minorHAnsi" w:hAnsiTheme="minorHAnsi"/>
-          <w:i/>
-          <w:color w:val="FF0000"/>
-          <w:szCs w:val="24"/>
-        </w:rPr>
-        <w:t xml:space="preserve">OLIVEIRA, Maria. </w:t>
-      </w:r>
-      <w:r>
-        <w:rPr>
-          <w:rFonts w:asciiTheme="minorHAnsi" w:hAnsiTheme="minorHAnsi"/>
-          <w:iCs/>
-          <w:color w:val="FF0000"/>
-          <w:szCs w:val="24"/>
-        </w:rPr>
-        <w:t>Análise de investimentos: conceitos e aplicações práticas</w:t>
-      </w:r>
-      <w:r>
-        <w:rPr>
-          <w:rFonts w:asciiTheme="minorHAnsi" w:hAnsiTheme="minorHAnsi"/>
-          <w:i/>
-          <w:color w:val="FF0000"/>
-          <w:szCs w:val="24"/>
-        </w:rPr>
-        <w:t>. Apresentação em PowerPoint. Aula de Matemática Financeira, Universidade de São Paulo, São Paulo, 15 maio 2023. Disponível em: https://www.usp.br/matematicafinanceira/2023/apresentacao_investimentos.ppt. Acesso em: 28 maio 2024.</w:t>
-      </w:r>
+          <w:szCs w:val="24"/>
+        </w:rPr>
+      </w:pPr>
     </w:p>
     <w:p>
       <w:pPr>
@@ -2708,11 +2479,11 @@
           <w:numId w:val="0"/>
         </w:numPr>
       </w:pPr>
-      <w:bookmarkStart w:id="14" w:name="_Toc181025019"/>
+      <w:bookmarkStart w:id="15" w:name="_Toc181025019"/>
       <w:r>
         <w:t>Anexos</w:t>
       </w:r>
-      <w:bookmarkEnd w:id="14"/>
+      <w:bookmarkEnd w:id="15"/>
     </w:p>
     <w:p>
       <w:pPr>
@@ -2726,7 +2497,7 @@
           <w:sz w:val="24"/>
         </w:rPr>
       </w:pPr>
-      <w:bookmarkStart w:id="15" w:name="_Toc181025020"/>
+      <w:bookmarkStart w:id="16" w:name="_Toc181025020"/>
       <w:r>
         <w:t>calculadora</w:t>
       </w:r>
@@ -2736,7 +2507,7 @@
       <w:r>
         <w:t>h</w:t>
       </w:r>
-      <w:bookmarkEnd w:id="15"/>
+      <w:bookmarkEnd w:id="16"/>
     </w:p>
     <w:p>
       <w:pPr>
@@ -2751,8 +2522,6 @@
           <w:lang w:eastAsia="pt-BR"/>
         </w:rPr>
       </w:pPr>
-      <w:bookmarkStart w:id="16" w:name="_GoBack"/>
-      <w:bookmarkEnd w:id="16"/>
       <w:r>
         <w:rPr>
           <w:rFonts w:ascii="Consolas" w:eastAsia="Times New Roman" w:hAnsi="Consolas" w:cs="Times New Roman"/>
@@ -11612,6 +11381,7 @@
           <w:szCs w:val="24"/>
           <w:lang w:eastAsia="pt-BR"/>
         </w:rPr>
+        <w:lastRenderedPageBreak/>
         <w:t>      {</w:t>
       </w:r>
       <w:r>
@@ -12822,7 +12592,6 @@
                 <w:color w:val="FF0000"/>
                 <w:szCs w:val="24"/>
               </w:rPr>
-              <w:lastRenderedPageBreak/>
               <w:t>O código-fonte aqui colado deve apresentar fundo branco;</w:t>
             </w:r>
           </w:p>
@@ -13221,7 +12990,7 @@
         <w:sz w:val="20"/>
         <w:szCs w:val="18"/>
       </w:rPr>
-      <w:t>4</w:t>
+      <w:t>2</w:t>
     </w:r>
     <w:r>
       <w:rPr>
@@ -16834,7 +16603,7 @@
 </file>
 
 <file path=customXml/itemProps1.xml><?xml version="1.0" encoding="utf-8"?>
-<ds:datastoreItem xmlns:ds="http://schemas.openxmlformats.org/officeDocument/2006/customXml" ds:itemID="{AC7BD4A3-11FB-4A60-9A31-699F63618A7F}">
+<ds:datastoreItem xmlns:ds="http://schemas.openxmlformats.org/officeDocument/2006/customXml" ds:itemID="{B04E93C7-AFE0-4D53-B546-2EF5E9EFBCCD}">
   <ds:schemaRefs>
     <ds:schemaRef ds:uri="http://schemas.openxmlformats.org/officeDocument/2006/bibliography"/>
   </ds:schemaRefs>

</xml_diff>

<commit_message>
adicionando testes ao documento
</commit_message>
<xml_diff>
--- a/TP06 - Template.docx
+++ b/TP06 - Template.docx
@@ -1,6 +1,6 @@
 
 <file path=word/document.xml><?xml version="1.0" encoding="utf-8"?>
-<w:document xmlns:wpc="http://schemas.microsoft.com/office/word/2010/wordprocessingCanvas" xmlns:cx="http://schemas.microsoft.com/office/drawing/2014/chartex" xmlns:cx1="http://schemas.microsoft.com/office/drawing/2015/9/8/chartex" xmlns:mc="http://schemas.openxmlformats.org/markup-compatibility/2006" xmlns:o="urn:schemas-microsoft-com:office:office" xmlns:r="http://schemas.openxmlformats.org/officeDocument/2006/relationships" xmlns:m="http://schemas.openxmlformats.org/officeDocument/2006/math" xmlns:v="urn:schemas-microsoft-com:vml" xmlns:wp14="http://schemas.microsoft.com/office/word/2010/wordprocessingDrawing" xmlns:wp="http://schemas.openxmlformats.org/drawingml/2006/wordprocessingDrawing" xmlns:w10="urn:schemas-microsoft-com:office:word" xmlns:w="http://schemas.openxmlformats.org/wordprocessingml/2006/main" xmlns:w14="http://schemas.microsoft.com/office/word/2010/wordml" xmlns:w15="http://schemas.microsoft.com/office/word/2012/wordml" xmlns:w16se="http://schemas.microsoft.com/office/word/2015/wordml/symex" xmlns:wpg="http://schemas.microsoft.com/office/word/2010/wordprocessingGroup" xmlns:wpi="http://schemas.microsoft.com/office/word/2010/wordprocessingInk" xmlns:wne="http://schemas.microsoft.com/office/word/2006/wordml" xmlns:wps="http://schemas.microsoft.com/office/word/2010/wordprocessingShape" mc:Ignorable="w14 w15 w16se wp14">
+<w:document xmlns:wpc="http://schemas.microsoft.com/office/word/2010/wordprocessingCanvas" xmlns:cx="http://schemas.microsoft.com/office/drawing/2014/chartex" xmlns:cx1="http://schemas.microsoft.com/office/drawing/2015/9/8/chartex" xmlns:cx2="http://schemas.microsoft.com/office/drawing/2015/10/21/chartex" xmlns:cx3="http://schemas.microsoft.com/office/drawing/2016/5/9/chartex" xmlns:cx4="http://schemas.microsoft.com/office/drawing/2016/5/10/chartex" xmlns:cx5="http://schemas.microsoft.com/office/drawing/2016/5/11/chartex" xmlns:cx6="http://schemas.microsoft.com/office/drawing/2016/5/12/chartex" xmlns:cx7="http://schemas.microsoft.com/office/drawing/2016/5/13/chartex" xmlns:cx8="http://schemas.microsoft.com/office/drawing/2016/5/14/chartex" xmlns:mc="http://schemas.openxmlformats.org/markup-compatibility/2006" xmlns:aink="http://schemas.microsoft.com/office/drawing/2016/ink" xmlns:am3d="http://schemas.microsoft.com/office/drawing/2017/model3d" xmlns:o="urn:schemas-microsoft-com:office:office" xmlns:oel="http://schemas.microsoft.com/office/2019/extlst" xmlns:r="http://schemas.openxmlformats.org/officeDocument/2006/relationships" xmlns:m="http://schemas.openxmlformats.org/officeDocument/2006/math" xmlns:v="urn:schemas-microsoft-com:vml" xmlns:wp14="http://schemas.microsoft.com/office/word/2010/wordprocessingDrawing" xmlns:wp="http://schemas.openxmlformats.org/drawingml/2006/wordprocessingDrawing" xmlns:w10="urn:schemas-microsoft-com:office:word" xmlns:w="http://schemas.openxmlformats.org/wordprocessingml/2006/main" xmlns:w14="http://schemas.microsoft.com/office/word/2010/wordml" xmlns:w15="http://schemas.microsoft.com/office/word/2012/wordml" xmlns:w16cex="http://schemas.microsoft.com/office/word/2018/wordml/cex" xmlns:w16cid="http://schemas.microsoft.com/office/word/2016/wordml/cid" xmlns:w16="http://schemas.microsoft.com/office/word/2018/wordml" xmlns:w16du="http://schemas.microsoft.com/office/word/2023/wordml/word16du" xmlns:w16sdtdh="http://schemas.microsoft.com/office/word/2020/wordml/sdtdatahash" xmlns:w16se="http://schemas.microsoft.com/office/word/2015/wordml/symex" xmlns:wpg="http://schemas.microsoft.com/office/word/2010/wordprocessingGroup" xmlns:wpi="http://schemas.microsoft.com/office/word/2010/wordprocessingInk" xmlns:wne="http://schemas.microsoft.com/office/word/2006/wordml" xmlns:wps="http://schemas.microsoft.com/office/word/2010/wordprocessingShape" mc:Ignorable="w14 w15 w16se w16cid w16 w16cex w16sdtdh w16du wp14">
   <w:body>
     <w:sdt>
       <w:sdtPr>
@@ -2092,6 +2092,943 @@
     </w:p>
     <w:p>
       <w:pPr>
+        <w:rPr>
+          <w:bCs/>
+        </w:rPr>
+      </w:pPr>
+      <w:r>
+        <w:rPr>
+          <w:b/>
+          <w:bCs/>
+        </w:rPr>
+        <w:t xml:space="preserve">Expressão: </w:t>
+      </w:r>
+      <w:r>
+        <w:rPr>
+          <w:b/>
+          <w:bCs/>
+        </w:rPr>
+        <w:t>6 3 * 4 +</w:t>
+      </w:r>
+    </w:p>
+    <w:tbl>
+      <w:tblPr>
+        <w:tblStyle w:val="Tabelacomgrade"/>
+        <w:tblW w:w="0" w:type="auto"/>
+        <w:tblLook w:val="04A0" w:firstRow="1" w:lastRow="0" w:firstColumn="1" w:lastColumn="0" w:noHBand="0" w:noVBand="1"/>
+      </w:tblPr>
+      <w:tblGrid>
+        <w:gridCol w:w="846"/>
+        <w:gridCol w:w="8080"/>
+        <w:gridCol w:w="1552"/>
+      </w:tblGrid>
+      <w:tr>
+        <w:tc>
+          <w:tcPr>
+            <w:tcW w:w="846" w:type="dxa"/>
+            <w:shd w:val="clear" w:color="auto" w:fill="7F7F7F" w:themeFill="text1" w:themeFillTint="80"/>
+          </w:tcPr>
+          <w:p>
+            <w:pPr>
+              <w:jc w:val="center"/>
+              <w:rPr>
+                <w:b/>
+                <w:color w:val="FF0000"/>
+              </w:rPr>
+            </w:pPr>
+            <w:r>
+              <w:rPr>
+                <w:b/>
+              </w:rPr>
+              <w:t>Passo</w:t>
+            </w:r>
+          </w:p>
+        </w:tc>
+        <w:tc>
+          <w:tcPr>
+            <w:tcW w:w="8080" w:type="dxa"/>
+            <w:shd w:val="clear" w:color="auto" w:fill="7F7F7F" w:themeFill="text1" w:themeFillTint="80"/>
+          </w:tcPr>
+          <w:p>
+            <w:pPr>
+              <w:jc w:val="center"/>
+              <w:rPr>
+                <w:b/>
+                <w:bCs/>
+              </w:rPr>
+            </w:pPr>
+            <w:r>
+              <w:rPr>
+                <w:b/>
+                <w:bCs/>
+              </w:rPr>
+              <w:t>Ação</w:t>
+            </w:r>
+          </w:p>
+        </w:tc>
+        <w:tc>
+          <w:tcPr>
+            <w:tcW w:w="1552" w:type="dxa"/>
+            <w:shd w:val="clear" w:color="auto" w:fill="7F7F7F" w:themeFill="text1" w:themeFillTint="80"/>
+          </w:tcPr>
+          <w:p>
+            <w:pPr>
+              <w:jc w:val="center"/>
+              <w:rPr>
+                <w:b/>
+                <w:bCs/>
+                <w:color w:val="FF0000"/>
+              </w:rPr>
+            </w:pPr>
+            <w:r>
+              <w:rPr>
+                <w:b/>
+                <w:bCs/>
+              </w:rPr>
+              <w:t>Pilha</w:t>
+            </w:r>
+          </w:p>
+        </w:tc>
+      </w:tr>
+      <w:tr>
+        <w:tc>
+          <w:tcPr>
+            <w:tcW w:w="846" w:type="dxa"/>
+          </w:tcPr>
+          <w:p>
+            <w:r>
+              <w:t>1</w:t>
+            </w:r>
+          </w:p>
+        </w:tc>
+        <w:tc>
+          <w:tcPr>
+            <w:tcW w:w="8080" w:type="dxa"/>
+          </w:tcPr>
+          <w:p>
+            <w:r>
+              <w:t>Lê 6 e empilha.</w:t>
+            </w:r>
+          </w:p>
+        </w:tc>
+        <w:tc>
+          <w:tcPr>
+            <w:tcW w:w="1552" w:type="dxa"/>
+          </w:tcPr>
+          <w:p>
+            <w:r>
+              <w:t>[6]</w:t>
+            </w:r>
+          </w:p>
+        </w:tc>
+      </w:tr>
+      <w:tr>
+        <w:tc>
+          <w:tcPr>
+            <w:tcW w:w="846" w:type="dxa"/>
+          </w:tcPr>
+          <w:p>
+            <w:r>
+              <w:t>2</w:t>
+            </w:r>
+          </w:p>
+        </w:tc>
+        <w:tc>
+          <w:tcPr>
+            <w:tcW w:w="8080" w:type="dxa"/>
+          </w:tcPr>
+          <w:p>
+            <w:r>
+              <w:t>Lê 3 e empilha.</w:t>
+            </w:r>
+          </w:p>
+        </w:tc>
+        <w:tc>
+          <w:tcPr>
+            <w:tcW w:w="1552" w:type="dxa"/>
+          </w:tcPr>
+          <w:p>
+            <w:r>
+              <w:t>[6, 3]</w:t>
+            </w:r>
+          </w:p>
+        </w:tc>
+      </w:tr>
+      <w:tr>
+        <w:tc>
+          <w:tcPr>
+            <w:tcW w:w="846" w:type="dxa"/>
+          </w:tcPr>
+          <w:p>
+            <w:r>
+              <w:t>3</w:t>
+            </w:r>
+          </w:p>
+        </w:tc>
+        <w:tc>
+          <w:tcPr>
+            <w:tcW w:w="8080" w:type="dxa"/>
+          </w:tcPr>
+          <w:p>
+            <w:r>
+              <w:t>Lê *, desempilha os últimos valores, calcula 6 * 3 = 18 e empilha 18.</w:t>
+            </w:r>
+          </w:p>
+        </w:tc>
+        <w:tc>
+          <w:tcPr>
+            <w:tcW w:w="1552" w:type="dxa"/>
+          </w:tcPr>
+          <w:p>
+            <w:r>
+              <w:t>[18]</w:t>
+            </w:r>
+          </w:p>
+        </w:tc>
+      </w:tr>
+      <w:tr>
+        <w:tc>
+          <w:tcPr>
+            <w:tcW w:w="846" w:type="dxa"/>
+          </w:tcPr>
+          <w:p>
+            <w:r>
+              <w:t>4</w:t>
+            </w:r>
+          </w:p>
+        </w:tc>
+        <w:tc>
+          <w:tcPr>
+            <w:tcW w:w="8080" w:type="dxa"/>
+          </w:tcPr>
+          <w:p>
+            <w:r>
+              <w:t>Lê 4 e empilha.</w:t>
+            </w:r>
+          </w:p>
+        </w:tc>
+        <w:tc>
+          <w:tcPr>
+            <w:tcW w:w="1552" w:type="dxa"/>
+          </w:tcPr>
+          <w:p>
+            <w:r>
+              <w:t>[18, 4]</w:t>
+            </w:r>
+          </w:p>
+        </w:tc>
+      </w:tr>
+      <w:tr>
+        <w:tc>
+          <w:tcPr>
+            <w:tcW w:w="846" w:type="dxa"/>
+          </w:tcPr>
+          <w:p>
+            <w:r>
+              <w:t>5</w:t>
+            </w:r>
+          </w:p>
+        </w:tc>
+        <w:tc>
+          <w:tcPr>
+            <w:tcW w:w="8080" w:type="dxa"/>
+          </w:tcPr>
+          <w:p>
+            <w:r>
+              <w:t xml:space="preserve">Lê +, desempilha os últimos valores, calcula 18 + 4 = 22 e empilha 22. </w:t>
+            </w:r>
+          </w:p>
+        </w:tc>
+        <w:tc>
+          <w:tcPr>
+            <w:tcW w:w="1552" w:type="dxa"/>
+          </w:tcPr>
+          <w:p>
+            <w:r>
+              <w:t>[22]</w:t>
+            </w:r>
+          </w:p>
+        </w:tc>
+      </w:tr>
+    </w:tbl>
+    <w:p/>
+    <w:p>
+      <w:pPr>
+        <w:pStyle w:val="Ttulo3"/>
+      </w:pPr>
+      <w:bookmarkStart w:id="8" w:name="_Toc181025013"/>
+      <w:r>
+        <w:t>Teste n° 02</w:t>
+      </w:r>
+      <w:bookmarkEnd w:id="8"/>
+    </w:p>
+    <w:p>
+      <w:pPr>
+        <w:rPr>
+          <w:bCs/>
+        </w:rPr>
+      </w:pPr>
+      <w:r>
+        <w:rPr>
+          <w:b/>
+          <w:bCs/>
+        </w:rPr>
+        <w:t xml:space="preserve">Expressão: </w:t>
+      </w:r>
+      <w:r>
+        <w:rPr>
+          <w:b/>
+          <w:bCs/>
+        </w:rPr>
+        <w:t>10 3 4 * + 5 -</w:t>
+      </w:r>
+    </w:p>
+    <w:tbl>
+      <w:tblPr>
+        <w:tblStyle w:val="Tabelacomgrade"/>
+        <w:tblW w:w="0" w:type="auto"/>
+        <w:tblLook w:val="04A0" w:firstRow="1" w:lastRow="0" w:firstColumn="1" w:lastColumn="0" w:noHBand="0" w:noVBand="1"/>
+      </w:tblPr>
+      <w:tblGrid>
+        <w:gridCol w:w="846"/>
+        <w:gridCol w:w="8080"/>
+        <w:gridCol w:w="1552"/>
+      </w:tblGrid>
+      <w:tr>
+        <w:tc>
+          <w:tcPr>
+            <w:tcW w:w="846" w:type="dxa"/>
+            <w:shd w:val="clear" w:color="auto" w:fill="7F7F7F" w:themeFill="text1" w:themeFillTint="80"/>
+          </w:tcPr>
+          <w:p>
+            <w:pPr>
+              <w:jc w:val="center"/>
+              <w:rPr>
+                <w:bCs/>
+              </w:rPr>
+            </w:pPr>
+            <w:r>
+              <w:rPr>
+                <w:bCs/>
+              </w:rPr>
+              <w:t>Passo</w:t>
+            </w:r>
+          </w:p>
+        </w:tc>
+        <w:tc>
+          <w:tcPr>
+            <w:tcW w:w="8080" w:type="dxa"/>
+            <w:shd w:val="clear" w:color="auto" w:fill="7F7F7F" w:themeFill="text1" w:themeFillTint="80"/>
+          </w:tcPr>
+          <w:p>
+            <w:pPr>
+              <w:jc w:val="center"/>
+              <w:rPr>
+                <w:bCs/>
+              </w:rPr>
+            </w:pPr>
+            <w:r>
+              <w:rPr>
+                <w:bCs/>
+              </w:rPr>
+              <w:t>Ação</w:t>
+            </w:r>
+          </w:p>
+        </w:tc>
+        <w:tc>
+          <w:tcPr>
+            <w:tcW w:w="1552" w:type="dxa"/>
+            <w:shd w:val="clear" w:color="auto" w:fill="7F7F7F" w:themeFill="text1" w:themeFillTint="80"/>
+          </w:tcPr>
+          <w:p>
+            <w:pPr>
+              <w:jc w:val="center"/>
+              <w:rPr>
+                <w:bCs/>
+              </w:rPr>
+            </w:pPr>
+            <w:r>
+              <w:rPr>
+                <w:bCs/>
+              </w:rPr>
+              <w:t>Pilha</w:t>
+            </w:r>
+          </w:p>
+        </w:tc>
+      </w:tr>
+      <w:tr>
+        <w:tc>
+          <w:tcPr>
+            <w:tcW w:w="846" w:type="dxa"/>
+          </w:tcPr>
+          <w:p>
+            <w:r>
+              <w:t>1</w:t>
+            </w:r>
+          </w:p>
+        </w:tc>
+        <w:tc>
+          <w:tcPr>
+            <w:tcW w:w="8080" w:type="dxa"/>
+          </w:tcPr>
+          <w:p>
+            <w:r>
+              <w:t xml:space="preserve">Lê 10 e empilha. </w:t>
+            </w:r>
+          </w:p>
+        </w:tc>
+        <w:tc>
+          <w:tcPr>
+            <w:tcW w:w="1552" w:type="dxa"/>
+          </w:tcPr>
+          <w:p>
+            <w:r>
+              <w:t>[10]</w:t>
+            </w:r>
+          </w:p>
+        </w:tc>
+      </w:tr>
+      <w:tr>
+        <w:tc>
+          <w:tcPr>
+            <w:tcW w:w="846" w:type="dxa"/>
+          </w:tcPr>
+          <w:p>
+            <w:r>
+              <w:t>2</w:t>
+            </w:r>
+          </w:p>
+        </w:tc>
+        <w:tc>
+          <w:tcPr>
+            <w:tcW w:w="8080" w:type="dxa"/>
+          </w:tcPr>
+          <w:p>
+            <w:r>
+              <w:t>Lê 3 e empilha</w:t>
+            </w:r>
+            <w:r>
+              <w:t>.</w:t>
+            </w:r>
+          </w:p>
+        </w:tc>
+        <w:tc>
+          <w:tcPr>
+            <w:tcW w:w="1552" w:type="dxa"/>
+          </w:tcPr>
+          <w:p>
+            <w:r>
+              <w:t>[10, 3]</w:t>
+            </w:r>
+          </w:p>
+        </w:tc>
+      </w:tr>
+      <w:tr>
+        <w:tc>
+          <w:tcPr>
+            <w:tcW w:w="846" w:type="dxa"/>
+          </w:tcPr>
+          <w:p>
+            <w:r>
+              <w:t>3</w:t>
+            </w:r>
+          </w:p>
+        </w:tc>
+        <w:tc>
+          <w:tcPr>
+            <w:tcW w:w="8080" w:type="dxa"/>
+          </w:tcPr>
+          <w:p>
+            <w:r>
+              <w:t>Lê 4 e empilha.</w:t>
+            </w:r>
+          </w:p>
+        </w:tc>
+        <w:tc>
+          <w:tcPr>
+            <w:tcW w:w="1552" w:type="dxa"/>
+          </w:tcPr>
+          <w:p>
+            <w:r>
+              <w:t>[10, 3, 4]</w:t>
+            </w:r>
+          </w:p>
+        </w:tc>
+      </w:tr>
+      <w:tr>
+        <w:tc>
+          <w:tcPr>
+            <w:tcW w:w="846" w:type="dxa"/>
+          </w:tcPr>
+          <w:p>
+            <w:r>
+              <w:t>4</w:t>
+            </w:r>
+          </w:p>
+        </w:tc>
+        <w:tc>
+          <w:tcPr>
+            <w:tcW w:w="8080" w:type="dxa"/>
+          </w:tcPr>
+          <w:p>
+            <w:r>
+              <w:t>Lê *, desempilha os últimos valores, calcula 3 * 4 = 12 e empilha 12.</w:t>
+            </w:r>
+          </w:p>
+        </w:tc>
+        <w:tc>
+          <w:tcPr>
+            <w:tcW w:w="1552" w:type="dxa"/>
+          </w:tcPr>
+          <w:p>
+            <w:r>
+              <w:t>[10, 12]</w:t>
+            </w:r>
+          </w:p>
+        </w:tc>
+      </w:tr>
+      <w:tr>
+        <w:tc>
+          <w:tcPr>
+            <w:tcW w:w="846" w:type="dxa"/>
+          </w:tcPr>
+          <w:p>
+            <w:r>
+              <w:t xml:space="preserve">5 </w:t>
+            </w:r>
+          </w:p>
+        </w:tc>
+        <w:tc>
+          <w:tcPr>
+            <w:tcW w:w="8080" w:type="dxa"/>
+          </w:tcPr>
+          <w:p>
+            <w:r>
+              <w:t>Lê +, desempilha os últimos valores, calcula 10 + 12 = 22 e empilha 22.</w:t>
+            </w:r>
+          </w:p>
+        </w:tc>
+        <w:tc>
+          <w:tcPr>
+            <w:tcW w:w="1552" w:type="dxa"/>
+          </w:tcPr>
+          <w:p>
+            <w:r>
+              <w:t>[22]</w:t>
+            </w:r>
+          </w:p>
+        </w:tc>
+      </w:tr>
+      <w:tr>
+        <w:tc>
+          <w:tcPr>
+            <w:tcW w:w="846" w:type="dxa"/>
+          </w:tcPr>
+          <w:p>
+            <w:r>
+              <w:t>6</w:t>
+            </w:r>
+          </w:p>
+        </w:tc>
+        <w:tc>
+          <w:tcPr>
+            <w:tcW w:w="8080" w:type="dxa"/>
+          </w:tcPr>
+          <w:p>
+            <w:r>
+              <w:t>Lê 5 e empilha.</w:t>
+            </w:r>
+          </w:p>
+        </w:tc>
+        <w:tc>
+          <w:tcPr>
+            <w:tcW w:w="1552" w:type="dxa"/>
+          </w:tcPr>
+          <w:p>
+            <w:r>
+              <w:t>[22, 5]</w:t>
+            </w:r>
+          </w:p>
+        </w:tc>
+      </w:tr>
+      <w:tr>
+        <w:tc>
+          <w:tcPr>
+            <w:tcW w:w="846" w:type="dxa"/>
+          </w:tcPr>
+          <w:p>
+            <w:r>
+              <w:t>7</w:t>
+            </w:r>
+          </w:p>
+        </w:tc>
+        <w:tc>
+          <w:tcPr>
+            <w:tcW w:w="8080" w:type="dxa"/>
+          </w:tcPr>
+          <w:p>
+            <w:r>
+              <w:t>Lê -, desempilha os últimos valores, calcula 22 - 5 e empilha 17.</w:t>
+            </w:r>
+          </w:p>
+        </w:tc>
+        <w:tc>
+          <w:tcPr>
+            <w:tcW w:w="1552" w:type="dxa"/>
+          </w:tcPr>
+          <w:p>
+            <w:r>
+              <w:t>[17]</w:t>
+            </w:r>
+          </w:p>
+        </w:tc>
+      </w:tr>
+    </w:tbl>
+    <w:p/>
+    <w:p>
+      <w:pPr>
+        <w:pStyle w:val="Ttulo3"/>
+      </w:pPr>
+      <w:bookmarkStart w:id="9" w:name="_Toc181025014"/>
+      <w:r>
+        <w:t>Teste n° 03</w:t>
+      </w:r>
+      <w:bookmarkEnd w:id="9"/>
+    </w:p>
+    <w:p>
+      <w:pPr>
+        <w:rPr>
+          <w:b/>
+        </w:rPr>
+      </w:pPr>
+      <w:r>
+        <w:rPr>
+          <w:b/>
+        </w:rPr>
+        <w:t xml:space="preserve">Expressão: </w:t>
+      </w:r>
+      <w:r>
+        <w:rPr>
+          <w:b/>
+        </w:rPr>
+        <w:t>8 5 6 2 * + +</w:t>
+      </w:r>
+    </w:p>
+    <w:tbl>
+      <w:tblPr>
+        <w:tblStyle w:val="Tabelacomgrade"/>
+        <w:tblW w:w="0" w:type="auto"/>
+        <w:tblLook w:val="04A0" w:firstRow="1" w:lastRow="0" w:firstColumn="1" w:lastColumn="0" w:noHBand="0" w:noVBand="1"/>
+      </w:tblPr>
+      <w:tblGrid>
+        <w:gridCol w:w="846"/>
+        <w:gridCol w:w="8080"/>
+        <w:gridCol w:w="1552"/>
+      </w:tblGrid>
+      <w:tr>
+        <w:tc>
+          <w:tcPr>
+            <w:tcW w:w="846" w:type="dxa"/>
+            <w:shd w:val="clear" w:color="auto" w:fill="7F7F7F" w:themeFill="text1" w:themeFillTint="80"/>
+          </w:tcPr>
+          <w:p>
+            <w:pPr>
+              <w:jc w:val="center"/>
+              <w:rPr>
+                <w:b/>
+              </w:rPr>
+            </w:pPr>
+            <w:r>
+              <w:rPr>
+                <w:b/>
+              </w:rPr>
+              <w:t>Passo</w:t>
+            </w:r>
+          </w:p>
+        </w:tc>
+        <w:tc>
+          <w:tcPr>
+            <w:tcW w:w="8080" w:type="dxa"/>
+            <w:shd w:val="clear" w:color="auto" w:fill="7F7F7F" w:themeFill="text1" w:themeFillTint="80"/>
+          </w:tcPr>
+          <w:p>
+            <w:pPr>
+              <w:jc w:val="center"/>
+              <w:rPr>
+                <w:b/>
+              </w:rPr>
+            </w:pPr>
+            <w:r>
+              <w:rPr>
+                <w:b/>
+              </w:rPr>
+              <w:t>Ação</w:t>
+            </w:r>
+          </w:p>
+        </w:tc>
+        <w:tc>
+          <w:tcPr>
+            <w:tcW w:w="1552" w:type="dxa"/>
+            <w:shd w:val="clear" w:color="auto" w:fill="7F7F7F" w:themeFill="text1" w:themeFillTint="80"/>
+          </w:tcPr>
+          <w:p>
+            <w:pPr>
+              <w:jc w:val="center"/>
+              <w:rPr>
+                <w:b/>
+              </w:rPr>
+            </w:pPr>
+            <w:r>
+              <w:rPr>
+                <w:b/>
+              </w:rPr>
+              <w:t>Pilha</w:t>
+            </w:r>
+          </w:p>
+        </w:tc>
+      </w:tr>
+      <w:tr>
+        <w:tc>
+          <w:tcPr>
+            <w:tcW w:w="846" w:type="dxa"/>
+          </w:tcPr>
+          <w:p>
+            <w:r>
+              <w:t>1</w:t>
+            </w:r>
+          </w:p>
+        </w:tc>
+        <w:tc>
+          <w:tcPr>
+            <w:tcW w:w="8080" w:type="dxa"/>
+          </w:tcPr>
+          <w:p>
+            <w:r>
+              <w:t>Lê 8 e empilha.</w:t>
+            </w:r>
+          </w:p>
+        </w:tc>
+        <w:tc>
+          <w:tcPr>
+            <w:tcW w:w="1552" w:type="dxa"/>
+          </w:tcPr>
+          <w:p>
+            <w:r>
+              <w:t>[8]</w:t>
+            </w:r>
+          </w:p>
+        </w:tc>
+      </w:tr>
+      <w:tr>
+        <w:tc>
+          <w:tcPr>
+            <w:tcW w:w="846" w:type="dxa"/>
+          </w:tcPr>
+          <w:p>
+            <w:r>
+              <w:t>2</w:t>
+            </w:r>
+          </w:p>
+        </w:tc>
+        <w:tc>
+          <w:tcPr>
+            <w:tcW w:w="8080" w:type="dxa"/>
+          </w:tcPr>
+          <w:p>
+            <w:r>
+              <w:t>Lê 5 e empilha.</w:t>
+            </w:r>
+          </w:p>
+        </w:tc>
+        <w:tc>
+          <w:tcPr>
+            <w:tcW w:w="1552" w:type="dxa"/>
+          </w:tcPr>
+          <w:p>
+            <w:r>
+              <w:t>[8, 5]</w:t>
+            </w:r>
+          </w:p>
+        </w:tc>
+      </w:tr>
+      <w:tr>
+        <w:tc>
+          <w:tcPr>
+            <w:tcW w:w="846" w:type="dxa"/>
+          </w:tcPr>
+          <w:p>
+            <w:r>
+              <w:t>3</w:t>
+            </w:r>
+          </w:p>
+        </w:tc>
+        <w:tc>
+          <w:tcPr>
+            <w:tcW w:w="8080" w:type="dxa"/>
+          </w:tcPr>
+          <w:p>
+            <w:r>
+              <w:t>Lê 6 e empilha.</w:t>
+            </w:r>
+          </w:p>
+        </w:tc>
+        <w:tc>
+          <w:tcPr>
+            <w:tcW w:w="1552" w:type="dxa"/>
+          </w:tcPr>
+          <w:p>
+            <w:r>
+              <w:t>[8, 5, 6]</w:t>
+            </w:r>
+          </w:p>
+        </w:tc>
+      </w:tr>
+      <w:tr>
+        <w:tc>
+          <w:tcPr>
+            <w:tcW w:w="846" w:type="dxa"/>
+          </w:tcPr>
+          <w:p>
+            <w:r>
+              <w:lastRenderedPageBreak/>
+              <w:t>4</w:t>
+            </w:r>
+          </w:p>
+        </w:tc>
+        <w:tc>
+          <w:tcPr>
+            <w:tcW w:w="8080" w:type="dxa"/>
+          </w:tcPr>
+          <w:p>
+            <w:r>
+              <w:t>Lê 2 e empilha.</w:t>
+            </w:r>
+          </w:p>
+        </w:tc>
+        <w:tc>
+          <w:tcPr>
+            <w:tcW w:w="1552" w:type="dxa"/>
+          </w:tcPr>
+          <w:p>
+            <w:r>
+              <w:t>[8, 5, 6, 2]</w:t>
+            </w:r>
+          </w:p>
+        </w:tc>
+      </w:tr>
+      <w:tr>
+        <w:tc>
+          <w:tcPr>
+            <w:tcW w:w="846" w:type="dxa"/>
+          </w:tcPr>
+          <w:p>
+            <w:r>
+              <w:t>5</w:t>
+            </w:r>
+          </w:p>
+        </w:tc>
+        <w:tc>
+          <w:tcPr>
+            <w:tcW w:w="8080" w:type="dxa"/>
+          </w:tcPr>
+          <w:p>
+            <w:r>
+              <w:t>Lê *, desempilha os últimos valores, calcula 6 * 2 = 12 e empilha 12.</w:t>
+            </w:r>
+          </w:p>
+        </w:tc>
+        <w:tc>
+          <w:tcPr>
+            <w:tcW w:w="1552" w:type="dxa"/>
+          </w:tcPr>
+          <w:p>
+            <w:r>
+              <w:t>[8, 5, 12]</w:t>
+            </w:r>
+          </w:p>
+        </w:tc>
+      </w:tr>
+      <w:tr>
+        <w:tc>
+          <w:tcPr>
+            <w:tcW w:w="846" w:type="dxa"/>
+          </w:tcPr>
+          <w:p>
+            <w:r>
+              <w:t>6</w:t>
+            </w:r>
+          </w:p>
+        </w:tc>
+        <w:tc>
+          <w:tcPr>
+            <w:tcW w:w="8080" w:type="dxa"/>
+          </w:tcPr>
+          <w:p>
+            <w:r>
+              <w:t xml:space="preserve">Lê +, desempilha os últimos </w:t>
+            </w:r>
+            <w:r>
+              <w:t>valores, calcula 5 + 12 = 17 e empilha 17.</w:t>
+            </w:r>
+          </w:p>
+        </w:tc>
+        <w:tc>
+          <w:tcPr>
+            <w:tcW w:w="1552" w:type="dxa"/>
+          </w:tcPr>
+          <w:p>
+            <w:r>
+              <w:t>[8, 17]</w:t>
+            </w:r>
+          </w:p>
+        </w:tc>
+      </w:tr>
+      <w:tr>
+        <w:tc>
+          <w:tcPr>
+            <w:tcW w:w="846" w:type="dxa"/>
+          </w:tcPr>
+          <w:p>
+            <w:r>
+              <w:t>7</w:t>
+            </w:r>
+          </w:p>
+        </w:tc>
+        <w:tc>
+          <w:tcPr>
+            <w:tcW w:w="8080" w:type="dxa"/>
+          </w:tcPr>
+          <w:p>
+            <w:r>
+              <w:t>Lê +, desempilha os últimos valores, calcula 8 + 17 = 25 e empilha.</w:t>
+            </w:r>
+          </w:p>
+        </w:tc>
+        <w:tc>
+          <w:tcPr>
+            <w:tcW w:w="1552" w:type="dxa"/>
+          </w:tcPr>
+          <w:p>
+            <w:r>
+              <w:t>[25]</w:t>
+            </w:r>
+          </w:p>
+        </w:tc>
+      </w:tr>
+    </w:tbl>
+    <w:p/>
+    <w:p>
+      <w:pPr>
+        <w:pStyle w:val="Ttulo3"/>
+      </w:pPr>
+      <w:bookmarkStart w:id="10" w:name="_Toc181025015"/>
+      <w:r>
+        <w:t>Teste n° 04</w:t>
+      </w:r>
+      <w:bookmarkEnd w:id="10"/>
+    </w:p>
+    <w:p>
+      <w:pPr>
         <w:autoSpaceDE w:val="0"/>
         <w:autoSpaceDN w:val="0"/>
         <w:adjustRightInd w:val="0"/>
@@ -2117,11 +3054,11 @@
       <w:pPr>
         <w:pStyle w:val="Ttulo3"/>
       </w:pPr>
-      <w:bookmarkStart w:id="8" w:name="_Toc181025013"/>
-      <w:r>
-        <w:t>Teste n° 02</w:t>
-      </w:r>
-      <w:bookmarkEnd w:id="8"/>
+      <w:bookmarkStart w:id="11" w:name="_Toc181025016"/>
+      <w:r>
+        <w:t>Teste n° 05</w:t>
+      </w:r>
+      <w:bookmarkEnd w:id="11"/>
     </w:p>
     <w:p>
       <w:pPr>
@@ -2148,13 +3085,14 @@
     </w:p>
     <w:p>
       <w:pPr>
-        <w:pStyle w:val="Ttulo3"/>
-      </w:pPr>
-      <w:bookmarkStart w:id="9" w:name="_Toc181025014"/>
-      <w:r>
-        <w:t>Teste n° 03</w:t>
-      </w:r>
-      <w:bookmarkEnd w:id="9"/>
+        <w:pStyle w:val="Ttulo2"/>
+        <w:ind w:left="567" w:hanging="567"/>
+      </w:pPr>
+      <w:bookmarkStart w:id="12" w:name="_Toc181025017"/>
+      <w:r>
+        <w:t>Conclusão</w:t>
+      </w:r>
+      <w:bookmarkEnd w:id="12"/>
     </w:p>
     <w:p>
       <w:pPr>
@@ -2164,130 +3102,22 @@
         <w:spacing w:after="120"/>
         <w:rPr>
           <w:rFonts w:asciiTheme="minorHAnsi" w:hAnsiTheme="minorHAnsi"/>
-          <w:i/>
-          <w:color w:val="FF0000"/>
           <w:szCs w:val="24"/>
         </w:rPr>
       </w:pPr>
       <w:r>
         <w:rPr>
           <w:rFonts w:asciiTheme="minorHAnsi" w:hAnsiTheme="minorHAnsi"/>
-          <w:i/>
-          <w:color w:val="FF0000"/>
-          <w:szCs w:val="24"/>
-        </w:rPr>
-        <w:t xml:space="preserve">(Acrescente aqui uma expressão em notação pós-fixada e o processo de utilização da pilha, de forma similar ao que foi estabelecido no enunciado deste trabalho prático) </w:t>
-      </w:r>
-    </w:p>
-    <w:p>
-      <w:pPr>
-        <w:pStyle w:val="Ttulo3"/>
-      </w:pPr>
-      <w:bookmarkStart w:id="10" w:name="_Toc181025015"/>
-      <w:r>
-        <w:t>Teste n° 04</w:t>
-      </w:r>
-      <w:bookmarkEnd w:id="10"/>
-    </w:p>
-    <w:p>
-      <w:pPr>
-        <w:autoSpaceDE w:val="0"/>
-        <w:autoSpaceDN w:val="0"/>
-        <w:adjustRightInd w:val="0"/>
-        <w:spacing w:after="120"/>
+          <w:szCs w:val="24"/>
+        </w:rPr>
+        <w:t>O trabalho de implementação de um sistema para avaliação de expressões matemáticas em notação pós-fixa utilizando estrutura de dados em C proporcionou uma visão prática dos conceitos</w:t>
+      </w:r>
+      <w:r>
         <w:rPr>
           <w:rFonts w:asciiTheme="minorHAnsi" w:hAnsiTheme="minorHAnsi"/>
-          <w:i/>
-          <w:color w:val="FF0000"/>
-          <w:szCs w:val="24"/>
-        </w:rPr>
-      </w:pPr>
-      <w:r>
-        <w:rPr>
-          <w:rFonts w:asciiTheme="minorHAnsi" w:hAnsiTheme="minorHAnsi"/>
-          <w:i/>
-          <w:color w:val="FF0000"/>
-          <w:szCs w:val="24"/>
-        </w:rPr>
-        <w:t xml:space="preserve">(Acrescente aqui uma expressão em notação pós-fixada e o processo de utilização da pilha, de forma similar ao que foi estabelecido no enunciado deste trabalho prático) </w:t>
-      </w:r>
-    </w:p>
-    <w:p>
-      <w:pPr>
-        <w:pStyle w:val="Ttulo3"/>
-      </w:pPr>
-      <w:bookmarkStart w:id="11" w:name="_Toc181025016"/>
-      <w:r>
-        <w:t>Teste n° 05</w:t>
-      </w:r>
-      <w:bookmarkEnd w:id="11"/>
-    </w:p>
-    <w:p>
-      <w:pPr>
-        <w:autoSpaceDE w:val="0"/>
-        <w:autoSpaceDN w:val="0"/>
-        <w:adjustRightInd w:val="0"/>
-        <w:spacing w:after="120"/>
-        <w:rPr>
-          <w:rFonts w:asciiTheme="minorHAnsi" w:hAnsiTheme="minorHAnsi"/>
-          <w:i/>
-          <w:color w:val="FF0000"/>
-          <w:szCs w:val="24"/>
-        </w:rPr>
-      </w:pPr>
-      <w:r>
-        <w:rPr>
-          <w:rFonts w:asciiTheme="minorHAnsi" w:hAnsiTheme="minorHAnsi"/>
-          <w:i/>
-          <w:color w:val="FF0000"/>
-          <w:szCs w:val="24"/>
-        </w:rPr>
-        <w:t xml:space="preserve">(Acrescente aqui uma expressão em notação pós-fixada e o processo de utilização da pilha, de forma similar ao que foi estabelecido no enunciado deste trabalho prático) </w:t>
-      </w:r>
-    </w:p>
-    <w:p>
-      <w:pPr>
-        <w:pStyle w:val="Ttulo2"/>
-        <w:ind w:left="567" w:hanging="567"/>
-      </w:pPr>
-      <w:bookmarkStart w:id="12" w:name="_Toc181025017"/>
-      <w:r>
-        <w:t>Conclusão</w:t>
-      </w:r>
-      <w:bookmarkEnd w:id="12"/>
-    </w:p>
-    <w:p>
-      <w:pPr>
-        <w:autoSpaceDE w:val="0"/>
-        <w:autoSpaceDN w:val="0"/>
-        <w:adjustRightInd w:val="0"/>
-        <w:spacing w:after="120"/>
-        <w:rPr>
-          <w:rFonts w:asciiTheme="minorHAnsi" w:hAnsiTheme="minorHAnsi"/>
-          <w:szCs w:val="24"/>
-        </w:rPr>
-      </w:pPr>
-      <w:r>
-        <w:rPr>
-          <w:rFonts w:asciiTheme="minorHAnsi" w:hAnsiTheme="minorHAnsi"/>
-          <w:szCs w:val="24"/>
-        </w:rPr>
-        <w:t>O trabalho de implementação de um sistema para avaliação de expressões matemáticas em notação pós-fixa utilizando estrutura de dados em C proporcionou uma visão prática dos conceitos</w:t>
-      </w:r>
-      <w:r>
-        <w:rPr>
-          <w:rFonts w:asciiTheme="minorHAnsi" w:hAnsiTheme="minorHAnsi"/>
-          <w:szCs w:val="24"/>
-        </w:rPr>
-        <w:t xml:space="preserve"> fundamentais de manipulação de pilhas e da lógica de cálculo em notação polonesa inversa. Os resultados obtidos confirmaram a precisão dos cálculos e das conversões entre as notações pós-fixa e infixa, além de evidenciarem a eficiência do uso de pilhas para gerenciar a ordem de operações matemáticas. Durante a implementação, uma das principais dificuldades enfrentadas foi a gestão adequada das operações envolvendo funções matemáticas e a conversão precisa das expressões para a forma infixa. Além disso, a manipulação de strings para representar operações complexas exigiu cuidado adicional para evitar erros de pilha, como estouro ou esvaziamento incorreto. Para futuras melhorias, poderiam ser adicionadas </w:t>
-      </w:r>
-      <w:r>
-        <w:rPr>
-          <w:rFonts w:asciiTheme="minorHAnsi" w:hAnsiTheme="minorHAnsi"/>
-          <w:szCs w:val="24"/>
-        </w:rPr>
-        <w:lastRenderedPageBreak/>
-        <w:t>otimizações na gestão de memória e no tratamento de erros, além de uma implementação mais robusta para suportar um conjunto maior de operações e funções matemáticas. Outras possíveis extensões incluem a adaptação do programa para trabalhar com expressões em outras notações, como a prefixa, e a introdução de uma interface mais interativa para o usuário. Essas melhorias tornariam o sistema ainda mais eficiente e versátil para o processamento de expressões matemáticas complexas.</w:t>
+          <w:szCs w:val="24"/>
+        </w:rPr>
+        <w:t xml:space="preserve"> fundamentais de manipulação de pilhas e da lógica de cálculo em notação polonesa inversa. Os resultados obtidos confirmaram a precisão dos cálculos e das conversões entre as notações pós-fixa e infixa, além de evidenciarem a eficiência do uso de pilhas para gerenciar a ordem de operações matemáticas. Durante a implementação, uma das principais dificuldades enfrentadas foi a gestão adequada das operações envolvendo funções matemáticas e a conversão precisa das expressões para a forma infixa. Além disso, a manipulação de strings para representar operações complexas exigiu cuidado adicional para evitar erros de pilha, como estouro ou esvaziamento incorreto. Para futuras melhorias, poderiam ser adicionadas otimizações na gestão de memória e no tratamento de erros, além de uma implementação mais robusta para suportar um conjunto maior de operações e funções matemáticas. Outras possíveis extensões incluem a adaptação do programa para trabalhar com expressões em outras notações, como a prefixa, e a introdução de uma interface mais interativa para o usuário. Essas melhorias tornariam o sistema ainda mais eficiente e versátil para o processamento de expressões matemáticas complexas.</w:t>
       </w:r>
     </w:p>
     <w:p>
@@ -2335,16 +3165,7 @@
           <w:rFonts w:asciiTheme="minorHAnsi" w:hAnsiTheme="minorHAnsi"/>
           <w:szCs w:val="24"/>
         </w:rPr>
-        <w:t>. Padrão internacional para a linguagem C, que fornece especificações para uso de estruturas, pon</w:t>
-      </w:r>
-      <w:bookmarkStart w:id="14" w:name="_GoBack"/>
-      <w:bookmarkEnd w:id="14"/>
-      <w:r>
-        <w:rPr>
-          <w:rFonts w:asciiTheme="minorHAnsi" w:hAnsiTheme="minorHAnsi"/>
-          <w:szCs w:val="24"/>
-        </w:rPr>
-        <w:t>teiros e manipulação de strings.</w:t>
+        <w:t>. Padrão internacional para a linguagem C, que fornece especificações para uso de estruturas, ponteiros e manipulação de strings.</w:t>
       </w:r>
     </w:p>
     <w:p>
@@ -2446,6 +3267,7 @@
         </w:rPr>
       </w:pPr>
       <w:r>
+        <w:lastRenderedPageBreak/>
         <w:t xml:space="preserve">KNUTH, Donald E. </w:t>
       </w:r>
       <w:r>
@@ -2479,11 +3301,11 @@
           <w:numId w:val="0"/>
         </w:numPr>
       </w:pPr>
-      <w:bookmarkStart w:id="15" w:name="_Toc181025019"/>
+      <w:bookmarkStart w:id="14" w:name="_Toc181025019"/>
       <w:r>
         <w:t>Anexos</w:t>
       </w:r>
-      <w:bookmarkEnd w:id="15"/>
+      <w:bookmarkEnd w:id="14"/>
     </w:p>
     <w:p>
       <w:pPr>
@@ -2497,7 +3319,7 @@
           <w:sz w:val="24"/>
         </w:rPr>
       </w:pPr>
-      <w:bookmarkStart w:id="16" w:name="_Toc181025020"/>
+      <w:bookmarkStart w:id="15" w:name="_Toc181025020"/>
       <w:r>
         <w:t>calculadora</w:t>
       </w:r>
@@ -2507,7 +3329,7 @@
       <w:r>
         <w:t>h</w:t>
       </w:r>
-      <w:bookmarkEnd w:id="16"/>
+      <w:bookmarkEnd w:id="15"/>
     </w:p>
     <w:p>
       <w:pPr>
@@ -3119,11 +3941,11 @@
           <w:numId w:val="0"/>
         </w:numPr>
       </w:pPr>
-      <w:bookmarkStart w:id="17" w:name="_Toc181025021"/>
+      <w:bookmarkStart w:id="16" w:name="_Toc181025021"/>
       <w:r>
         <w:t>calculadora.c</w:t>
       </w:r>
-      <w:bookmarkEnd w:id="17"/>
+      <w:bookmarkEnd w:id="16"/>
     </w:p>
     <w:p>
       <w:pPr>
@@ -3721,6 +4543,7 @@
           <w:szCs w:val="24"/>
           <w:lang w:eastAsia="pt-BR"/>
         </w:rPr>
+        <w:lastRenderedPageBreak/>
         <w:t xml:space="preserve">  </w:t>
       </w:r>
       <w:r>
@@ -4992,6 +5815,7 @@
           <w:szCs w:val="24"/>
           <w:lang w:eastAsia="pt-BR"/>
         </w:rPr>
+        <w:lastRenderedPageBreak/>
         <w:t>}</w:t>
       </w:r>
     </w:p>
@@ -6371,6 +7195,7 @@
           <w:szCs w:val="24"/>
           <w:lang w:eastAsia="pt-BR"/>
         </w:rPr>
+        <w:lastRenderedPageBreak/>
         <w:t>int</w:t>
       </w:r>
       <w:r>
@@ -8304,6 +9129,7 @@
           <w:szCs w:val="24"/>
           <w:lang w:eastAsia="pt-BR"/>
         </w:rPr>
+        <w:lastRenderedPageBreak/>
         <w:t xml:space="preserve">  </w:t>
       </w:r>
       <w:r>
@@ -9809,6 +10635,7 @@
           <w:szCs w:val="24"/>
           <w:lang w:eastAsia="pt-BR"/>
         </w:rPr>
+        <w:lastRenderedPageBreak/>
         <w:t>    token = strtok(</w:t>
       </w:r>
       <w:r>
@@ -11080,6 +11907,7 @@
           <w:szCs w:val="24"/>
           <w:lang w:eastAsia="pt-BR"/>
         </w:rPr>
+        <w:lastRenderedPageBreak/>
         <w:t>    }</w:t>
       </w:r>
     </w:p>
@@ -11260,14 +12088,14 @@
           <w:sz w:val="24"/>
         </w:rPr>
       </w:pPr>
-      <w:bookmarkStart w:id="18" w:name="_Toc181025022"/>
+      <w:bookmarkStart w:id="17" w:name="_Toc181025022"/>
       <w:r>
         <w:t>main.</w:t>
       </w:r>
       <w:r>
         <w:t>c</w:t>
       </w:r>
-      <w:bookmarkEnd w:id="18"/>
+      <w:bookmarkEnd w:id="17"/>
     </w:p>
     <w:p>
       <w:pPr>
@@ -11381,7 +12209,6 @@
           <w:szCs w:val="24"/>
           <w:lang w:eastAsia="pt-BR"/>
         </w:rPr>
-        <w:lastRenderedPageBreak/>
         <w:t>      {</w:t>
       </w:r>
       <w:r>
@@ -12505,6 +13332,7 @@
                 <w:sz w:val="40"/>
                 <w:szCs w:val="24"/>
               </w:rPr>
+              <w:lastRenderedPageBreak/>
               <w:t>Atenção:</w:t>
             </w:r>
           </w:p>
@@ -12809,7 +13637,7 @@
 </file>
 
 <file path=word/endnotes.xml><?xml version="1.0" encoding="utf-8"?>
-<w:endnotes xmlns:wpc="http://schemas.microsoft.com/office/word/2010/wordprocessingCanvas" xmlns:cx="http://schemas.microsoft.com/office/drawing/2014/chartex" xmlns:cx1="http://schemas.microsoft.com/office/drawing/2015/9/8/chartex" xmlns:mc="http://schemas.openxmlformats.org/markup-compatibility/2006" xmlns:o="urn:schemas-microsoft-com:office:office" xmlns:r="http://schemas.openxmlformats.org/officeDocument/2006/relationships" xmlns:m="http://schemas.openxmlformats.org/officeDocument/2006/math" xmlns:v="urn:schemas-microsoft-com:vml" xmlns:wp14="http://schemas.microsoft.com/office/word/2010/wordprocessingDrawing" xmlns:wp="http://schemas.openxmlformats.org/drawingml/2006/wordprocessingDrawing" xmlns:w10="urn:schemas-microsoft-com:office:word" xmlns:w="http://schemas.openxmlformats.org/wordprocessingml/2006/main" xmlns:w14="http://schemas.microsoft.com/office/word/2010/wordml" xmlns:w15="http://schemas.microsoft.com/office/word/2012/wordml" xmlns:w16se="http://schemas.microsoft.com/office/word/2015/wordml/symex" xmlns:wpg="http://schemas.microsoft.com/office/word/2010/wordprocessingGroup" xmlns:wpi="http://schemas.microsoft.com/office/word/2010/wordprocessingInk" xmlns:wne="http://schemas.microsoft.com/office/word/2006/wordml" xmlns:wps="http://schemas.microsoft.com/office/word/2010/wordprocessingShape" mc:Ignorable="w14 w15 w16se wp14">
+<w:endnotes xmlns:wpc="http://schemas.microsoft.com/office/word/2010/wordprocessingCanvas" xmlns:cx="http://schemas.microsoft.com/office/drawing/2014/chartex" xmlns:cx1="http://schemas.microsoft.com/office/drawing/2015/9/8/chartex" xmlns:cx2="http://schemas.microsoft.com/office/drawing/2015/10/21/chartex" xmlns:cx3="http://schemas.microsoft.com/office/drawing/2016/5/9/chartex" xmlns:cx4="http://schemas.microsoft.com/office/drawing/2016/5/10/chartex" xmlns:cx5="http://schemas.microsoft.com/office/drawing/2016/5/11/chartex" xmlns:cx6="http://schemas.microsoft.com/office/drawing/2016/5/12/chartex" xmlns:cx7="http://schemas.microsoft.com/office/drawing/2016/5/13/chartex" xmlns:cx8="http://schemas.microsoft.com/office/drawing/2016/5/14/chartex" xmlns:mc="http://schemas.openxmlformats.org/markup-compatibility/2006" xmlns:aink="http://schemas.microsoft.com/office/drawing/2016/ink" xmlns:am3d="http://schemas.microsoft.com/office/drawing/2017/model3d" xmlns:o="urn:schemas-microsoft-com:office:office" xmlns:oel="http://schemas.microsoft.com/office/2019/extlst" xmlns:r="http://schemas.openxmlformats.org/officeDocument/2006/relationships" xmlns:m="http://schemas.openxmlformats.org/officeDocument/2006/math" xmlns:v="urn:schemas-microsoft-com:vml" xmlns:wp14="http://schemas.microsoft.com/office/word/2010/wordprocessingDrawing" xmlns:wp="http://schemas.openxmlformats.org/drawingml/2006/wordprocessingDrawing" xmlns:w10="urn:schemas-microsoft-com:office:word" xmlns:w="http://schemas.openxmlformats.org/wordprocessingml/2006/main" xmlns:w14="http://schemas.microsoft.com/office/word/2010/wordml" xmlns:w15="http://schemas.microsoft.com/office/word/2012/wordml" xmlns:w16cex="http://schemas.microsoft.com/office/word/2018/wordml/cex" xmlns:w16cid="http://schemas.microsoft.com/office/word/2016/wordml/cid" xmlns:w16="http://schemas.microsoft.com/office/word/2018/wordml" xmlns:w16du="http://schemas.microsoft.com/office/word/2023/wordml/word16du" xmlns:w16sdtdh="http://schemas.microsoft.com/office/word/2020/wordml/sdtdatahash" xmlns:w16se="http://schemas.microsoft.com/office/word/2015/wordml/symex" xmlns:wpg="http://schemas.microsoft.com/office/word/2010/wordprocessingGroup" xmlns:wpi="http://schemas.microsoft.com/office/word/2010/wordprocessingInk" xmlns:wne="http://schemas.microsoft.com/office/word/2006/wordml" xmlns:wps="http://schemas.microsoft.com/office/word/2010/wordprocessingShape" mc:Ignorable="w14 w15 w16se w16cid w16 w16cex w16sdtdh w16du wp14">
   <w:endnote w:type="separator" w:id="-1">
     <w:p>
       <w:pPr>
@@ -12841,7 +13669,7 @@
 </file>
 
 <file path=word/footer1.xml><?xml version="1.0" encoding="utf-8"?>
-<w:ftr xmlns:wpc="http://schemas.microsoft.com/office/word/2010/wordprocessingCanvas" xmlns:cx="http://schemas.microsoft.com/office/drawing/2014/chartex" xmlns:cx1="http://schemas.microsoft.com/office/drawing/2015/9/8/chartex" xmlns:mc="http://schemas.openxmlformats.org/markup-compatibility/2006" xmlns:o="urn:schemas-microsoft-com:office:office" xmlns:r="http://schemas.openxmlformats.org/officeDocument/2006/relationships" xmlns:m="http://schemas.openxmlformats.org/officeDocument/2006/math" xmlns:v="urn:schemas-microsoft-com:vml" xmlns:wp14="http://schemas.microsoft.com/office/word/2010/wordprocessingDrawing" xmlns:wp="http://schemas.openxmlformats.org/drawingml/2006/wordprocessingDrawing" xmlns:w10="urn:schemas-microsoft-com:office:word" xmlns:w="http://schemas.openxmlformats.org/wordprocessingml/2006/main" xmlns:w14="http://schemas.microsoft.com/office/word/2010/wordml" xmlns:w15="http://schemas.microsoft.com/office/word/2012/wordml" xmlns:w16se="http://schemas.microsoft.com/office/word/2015/wordml/symex" xmlns:wpg="http://schemas.microsoft.com/office/word/2010/wordprocessingGroup" xmlns:wpi="http://schemas.microsoft.com/office/word/2010/wordprocessingInk" xmlns:wne="http://schemas.microsoft.com/office/word/2006/wordml" xmlns:wps="http://schemas.microsoft.com/office/word/2010/wordprocessingShape" mc:Ignorable="w14 w15 w16se wp14">
+<w:ftr xmlns:wpc="http://schemas.microsoft.com/office/word/2010/wordprocessingCanvas" xmlns:cx="http://schemas.microsoft.com/office/drawing/2014/chartex" xmlns:cx1="http://schemas.microsoft.com/office/drawing/2015/9/8/chartex" xmlns:cx2="http://schemas.microsoft.com/office/drawing/2015/10/21/chartex" xmlns:cx3="http://schemas.microsoft.com/office/drawing/2016/5/9/chartex" xmlns:cx4="http://schemas.microsoft.com/office/drawing/2016/5/10/chartex" xmlns:cx5="http://schemas.microsoft.com/office/drawing/2016/5/11/chartex" xmlns:cx6="http://schemas.microsoft.com/office/drawing/2016/5/12/chartex" xmlns:cx7="http://schemas.microsoft.com/office/drawing/2016/5/13/chartex" xmlns:cx8="http://schemas.microsoft.com/office/drawing/2016/5/14/chartex" xmlns:mc="http://schemas.openxmlformats.org/markup-compatibility/2006" xmlns:aink="http://schemas.microsoft.com/office/drawing/2016/ink" xmlns:am3d="http://schemas.microsoft.com/office/drawing/2017/model3d" xmlns:o="urn:schemas-microsoft-com:office:office" xmlns:oel="http://schemas.microsoft.com/office/2019/extlst" xmlns:r="http://schemas.openxmlformats.org/officeDocument/2006/relationships" xmlns:m="http://schemas.openxmlformats.org/officeDocument/2006/math" xmlns:v="urn:schemas-microsoft-com:vml" xmlns:wp14="http://schemas.microsoft.com/office/word/2010/wordprocessingDrawing" xmlns:wp="http://schemas.openxmlformats.org/drawingml/2006/wordprocessingDrawing" xmlns:w10="urn:schemas-microsoft-com:office:word" xmlns:w="http://schemas.openxmlformats.org/wordprocessingml/2006/main" xmlns:w14="http://schemas.microsoft.com/office/word/2010/wordml" xmlns:w15="http://schemas.microsoft.com/office/word/2012/wordml" xmlns:w16cex="http://schemas.microsoft.com/office/word/2018/wordml/cex" xmlns:w16cid="http://schemas.microsoft.com/office/word/2016/wordml/cid" xmlns:w16="http://schemas.microsoft.com/office/word/2018/wordml" xmlns:w16du="http://schemas.microsoft.com/office/word/2023/wordml/word16du" xmlns:w16sdtdh="http://schemas.microsoft.com/office/word/2020/wordml/sdtdatahash" xmlns:w16se="http://schemas.microsoft.com/office/word/2015/wordml/symex" xmlns:wpg="http://schemas.microsoft.com/office/word/2010/wordprocessingGroup" xmlns:wpi="http://schemas.microsoft.com/office/word/2010/wordprocessingInk" xmlns:wne="http://schemas.microsoft.com/office/word/2006/wordml" xmlns:wps="http://schemas.microsoft.com/office/word/2010/wordprocessingShape" mc:Ignorable="w14 w15 w16se w16cid w16 w16cex w16sdtdh w16du wp14">
   <w:p>
     <w:pPr>
       <w:pStyle w:val="Rodap"/>
@@ -13006,7 +13834,7 @@
 </file>
 
 <file path=word/footnotes.xml><?xml version="1.0" encoding="utf-8"?>
-<w:footnotes xmlns:wpc="http://schemas.microsoft.com/office/word/2010/wordprocessingCanvas" xmlns:cx="http://schemas.microsoft.com/office/drawing/2014/chartex" xmlns:cx1="http://schemas.microsoft.com/office/drawing/2015/9/8/chartex" xmlns:mc="http://schemas.openxmlformats.org/markup-compatibility/2006" xmlns:o="urn:schemas-microsoft-com:office:office" xmlns:r="http://schemas.openxmlformats.org/officeDocument/2006/relationships" xmlns:m="http://schemas.openxmlformats.org/officeDocument/2006/math" xmlns:v="urn:schemas-microsoft-com:vml" xmlns:wp14="http://schemas.microsoft.com/office/word/2010/wordprocessingDrawing" xmlns:wp="http://schemas.openxmlformats.org/drawingml/2006/wordprocessingDrawing" xmlns:w10="urn:schemas-microsoft-com:office:word" xmlns:w="http://schemas.openxmlformats.org/wordprocessingml/2006/main" xmlns:w14="http://schemas.microsoft.com/office/word/2010/wordml" xmlns:w15="http://schemas.microsoft.com/office/word/2012/wordml" xmlns:w16se="http://schemas.microsoft.com/office/word/2015/wordml/symex" xmlns:wpg="http://schemas.microsoft.com/office/word/2010/wordprocessingGroup" xmlns:wpi="http://schemas.microsoft.com/office/word/2010/wordprocessingInk" xmlns:wne="http://schemas.microsoft.com/office/word/2006/wordml" xmlns:wps="http://schemas.microsoft.com/office/word/2010/wordprocessingShape" mc:Ignorable="w14 w15 w16se wp14">
+<w:footnotes xmlns:wpc="http://schemas.microsoft.com/office/word/2010/wordprocessingCanvas" xmlns:cx="http://schemas.microsoft.com/office/drawing/2014/chartex" xmlns:cx1="http://schemas.microsoft.com/office/drawing/2015/9/8/chartex" xmlns:cx2="http://schemas.microsoft.com/office/drawing/2015/10/21/chartex" xmlns:cx3="http://schemas.microsoft.com/office/drawing/2016/5/9/chartex" xmlns:cx4="http://schemas.microsoft.com/office/drawing/2016/5/10/chartex" xmlns:cx5="http://schemas.microsoft.com/office/drawing/2016/5/11/chartex" xmlns:cx6="http://schemas.microsoft.com/office/drawing/2016/5/12/chartex" xmlns:cx7="http://schemas.microsoft.com/office/drawing/2016/5/13/chartex" xmlns:cx8="http://schemas.microsoft.com/office/drawing/2016/5/14/chartex" xmlns:mc="http://schemas.openxmlformats.org/markup-compatibility/2006" xmlns:aink="http://schemas.microsoft.com/office/drawing/2016/ink" xmlns:am3d="http://schemas.microsoft.com/office/drawing/2017/model3d" xmlns:o="urn:schemas-microsoft-com:office:office" xmlns:oel="http://schemas.microsoft.com/office/2019/extlst" xmlns:r="http://schemas.openxmlformats.org/officeDocument/2006/relationships" xmlns:m="http://schemas.openxmlformats.org/officeDocument/2006/math" xmlns:v="urn:schemas-microsoft-com:vml" xmlns:wp14="http://schemas.microsoft.com/office/word/2010/wordprocessingDrawing" xmlns:wp="http://schemas.openxmlformats.org/drawingml/2006/wordprocessingDrawing" xmlns:w10="urn:schemas-microsoft-com:office:word" xmlns:w="http://schemas.openxmlformats.org/wordprocessingml/2006/main" xmlns:w14="http://schemas.microsoft.com/office/word/2010/wordml" xmlns:w15="http://schemas.microsoft.com/office/word/2012/wordml" xmlns:w16cex="http://schemas.microsoft.com/office/word/2018/wordml/cex" xmlns:w16cid="http://schemas.microsoft.com/office/word/2016/wordml/cid" xmlns:w16="http://schemas.microsoft.com/office/word/2018/wordml" xmlns:w16du="http://schemas.microsoft.com/office/word/2023/wordml/word16du" xmlns:w16sdtdh="http://schemas.microsoft.com/office/word/2020/wordml/sdtdatahash" xmlns:w16se="http://schemas.microsoft.com/office/word/2015/wordml/symex" xmlns:wpg="http://schemas.microsoft.com/office/word/2010/wordprocessingGroup" xmlns:wpi="http://schemas.microsoft.com/office/word/2010/wordprocessingInk" xmlns:wne="http://schemas.microsoft.com/office/word/2006/wordml" xmlns:wps="http://schemas.microsoft.com/office/word/2010/wordprocessingShape" mc:Ignorable="w14 w15 w16se w16cid w16 w16cex w16sdtdh w16du wp14">
   <w:footnote w:type="separator" w:id="-1">
     <w:p>
       <w:pPr>
@@ -13038,7 +13866,7 @@
 </file>
 
 <file path=word/header1.xml><?xml version="1.0" encoding="utf-8"?>
-<w:hdr xmlns:wpc="http://schemas.microsoft.com/office/word/2010/wordprocessingCanvas" xmlns:cx="http://schemas.microsoft.com/office/drawing/2014/chartex" xmlns:cx1="http://schemas.microsoft.com/office/drawing/2015/9/8/chartex" xmlns:mc="http://schemas.openxmlformats.org/markup-compatibility/2006" xmlns:o="urn:schemas-microsoft-com:office:office" xmlns:r="http://schemas.openxmlformats.org/officeDocument/2006/relationships" xmlns:m="http://schemas.openxmlformats.org/officeDocument/2006/math" xmlns:v="urn:schemas-microsoft-com:vml" xmlns:wp14="http://schemas.microsoft.com/office/word/2010/wordprocessingDrawing" xmlns:wp="http://schemas.openxmlformats.org/drawingml/2006/wordprocessingDrawing" xmlns:w10="urn:schemas-microsoft-com:office:word" xmlns:w="http://schemas.openxmlformats.org/wordprocessingml/2006/main" xmlns:w14="http://schemas.microsoft.com/office/word/2010/wordml" xmlns:w15="http://schemas.microsoft.com/office/word/2012/wordml" xmlns:w16se="http://schemas.microsoft.com/office/word/2015/wordml/symex" xmlns:wpg="http://schemas.microsoft.com/office/word/2010/wordprocessingGroup" xmlns:wpi="http://schemas.microsoft.com/office/word/2010/wordprocessingInk" xmlns:wne="http://schemas.microsoft.com/office/word/2006/wordml" xmlns:wps="http://schemas.microsoft.com/office/word/2010/wordprocessingShape" mc:Ignorable="w14 w15 w16se wp14">
+<w:hdr xmlns:wpc="http://schemas.microsoft.com/office/word/2010/wordprocessingCanvas" xmlns:cx="http://schemas.microsoft.com/office/drawing/2014/chartex" xmlns:cx1="http://schemas.microsoft.com/office/drawing/2015/9/8/chartex" xmlns:cx2="http://schemas.microsoft.com/office/drawing/2015/10/21/chartex" xmlns:cx3="http://schemas.microsoft.com/office/drawing/2016/5/9/chartex" xmlns:cx4="http://schemas.microsoft.com/office/drawing/2016/5/10/chartex" xmlns:cx5="http://schemas.microsoft.com/office/drawing/2016/5/11/chartex" xmlns:cx6="http://schemas.microsoft.com/office/drawing/2016/5/12/chartex" xmlns:cx7="http://schemas.microsoft.com/office/drawing/2016/5/13/chartex" xmlns:cx8="http://schemas.microsoft.com/office/drawing/2016/5/14/chartex" xmlns:mc="http://schemas.openxmlformats.org/markup-compatibility/2006" xmlns:aink="http://schemas.microsoft.com/office/drawing/2016/ink" xmlns:am3d="http://schemas.microsoft.com/office/drawing/2017/model3d" xmlns:o="urn:schemas-microsoft-com:office:office" xmlns:oel="http://schemas.microsoft.com/office/2019/extlst" xmlns:r="http://schemas.openxmlformats.org/officeDocument/2006/relationships" xmlns:m="http://schemas.openxmlformats.org/officeDocument/2006/math" xmlns:v="urn:schemas-microsoft-com:vml" xmlns:wp14="http://schemas.microsoft.com/office/word/2010/wordprocessingDrawing" xmlns:wp="http://schemas.openxmlformats.org/drawingml/2006/wordprocessingDrawing" xmlns:w10="urn:schemas-microsoft-com:office:word" xmlns:w="http://schemas.openxmlformats.org/wordprocessingml/2006/main" xmlns:w14="http://schemas.microsoft.com/office/word/2010/wordml" xmlns:w15="http://schemas.microsoft.com/office/word/2012/wordml" xmlns:w16cex="http://schemas.microsoft.com/office/word/2018/wordml/cex" xmlns:w16cid="http://schemas.microsoft.com/office/word/2016/wordml/cid" xmlns:w16="http://schemas.microsoft.com/office/word/2018/wordml" xmlns:w16du="http://schemas.microsoft.com/office/word/2023/wordml/word16du" xmlns:w16sdtdh="http://schemas.microsoft.com/office/word/2020/wordml/sdtdatahash" xmlns:w16se="http://schemas.microsoft.com/office/word/2015/wordml/symex" xmlns:wpg="http://schemas.microsoft.com/office/word/2010/wordprocessingGroup" xmlns:wpi="http://schemas.microsoft.com/office/word/2010/wordprocessingInk" xmlns:wne="http://schemas.microsoft.com/office/word/2006/wordml" xmlns:wps="http://schemas.microsoft.com/office/word/2010/wordprocessingShape" mc:Ignorable="w14 w15 w16se w16cid w16 w16cex w16sdtdh w16du wp14">
   <w:p>
     <w:pPr>
       <w:pStyle w:val="Cabealho"/>
@@ -13183,7 +14011,7 @@
 </file>
 
 <file path=word/numbering.xml><?xml version="1.0" encoding="utf-8"?>
-<w:numbering xmlns:wpc="http://schemas.microsoft.com/office/word/2010/wordprocessingCanvas" xmlns:cx="http://schemas.microsoft.com/office/drawing/2014/chartex" xmlns:cx1="http://schemas.microsoft.com/office/drawing/2015/9/8/chartex" xmlns:mc="http://schemas.openxmlformats.org/markup-compatibility/2006" xmlns:o="urn:schemas-microsoft-com:office:office" xmlns:r="http://schemas.openxmlformats.org/officeDocument/2006/relationships" xmlns:m="http://schemas.openxmlformats.org/officeDocument/2006/math" xmlns:v="urn:schemas-microsoft-com:vml" xmlns:wp14="http://schemas.microsoft.com/office/word/2010/wordprocessingDrawing" xmlns:wp="http://schemas.openxmlformats.org/drawingml/2006/wordprocessingDrawing" xmlns:w10="urn:schemas-microsoft-com:office:word" xmlns:w="http://schemas.openxmlformats.org/wordprocessingml/2006/main" xmlns:w14="http://schemas.microsoft.com/office/word/2010/wordml" xmlns:w15="http://schemas.microsoft.com/office/word/2012/wordml" xmlns:w16se="http://schemas.microsoft.com/office/word/2015/wordml/symex" xmlns:wpg="http://schemas.microsoft.com/office/word/2010/wordprocessingGroup" xmlns:wpi="http://schemas.microsoft.com/office/word/2010/wordprocessingInk" xmlns:wne="http://schemas.microsoft.com/office/word/2006/wordml" xmlns:wps="http://schemas.microsoft.com/office/word/2010/wordprocessingShape" mc:Ignorable="w14 w15 w16se wp14">
+<w:numbering xmlns:wpc="http://schemas.microsoft.com/office/word/2010/wordprocessingCanvas" xmlns:cx="http://schemas.microsoft.com/office/drawing/2014/chartex" xmlns:cx1="http://schemas.microsoft.com/office/drawing/2015/9/8/chartex" xmlns:cx2="http://schemas.microsoft.com/office/drawing/2015/10/21/chartex" xmlns:cx3="http://schemas.microsoft.com/office/drawing/2016/5/9/chartex" xmlns:cx4="http://schemas.microsoft.com/office/drawing/2016/5/10/chartex" xmlns:cx5="http://schemas.microsoft.com/office/drawing/2016/5/11/chartex" xmlns:cx6="http://schemas.microsoft.com/office/drawing/2016/5/12/chartex" xmlns:cx7="http://schemas.microsoft.com/office/drawing/2016/5/13/chartex" xmlns:cx8="http://schemas.microsoft.com/office/drawing/2016/5/14/chartex" xmlns:mc="http://schemas.openxmlformats.org/markup-compatibility/2006" xmlns:aink="http://schemas.microsoft.com/office/drawing/2016/ink" xmlns:am3d="http://schemas.microsoft.com/office/drawing/2017/model3d" xmlns:o="urn:schemas-microsoft-com:office:office" xmlns:oel="http://schemas.microsoft.com/office/2019/extlst" xmlns:r="http://schemas.openxmlformats.org/officeDocument/2006/relationships" xmlns:m="http://schemas.openxmlformats.org/officeDocument/2006/math" xmlns:v="urn:schemas-microsoft-com:vml" xmlns:wp14="http://schemas.microsoft.com/office/word/2010/wordprocessingDrawing" xmlns:wp="http://schemas.openxmlformats.org/drawingml/2006/wordprocessingDrawing" xmlns:w10="urn:schemas-microsoft-com:office:word" xmlns:w="http://schemas.openxmlformats.org/wordprocessingml/2006/main" xmlns:w14="http://schemas.microsoft.com/office/word/2010/wordml" xmlns:w15="http://schemas.microsoft.com/office/word/2012/wordml" xmlns:w16cex="http://schemas.microsoft.com/office/word/2018/wordml/cex" xmlns:w16cid="http://schemas.microsoft.com/office/word/2016/wordml/cid" xmlns:w16="http://schemas.microsoft.com/office/word/2018/wordml" xmlns:w16du="http://schemas.microsoft.com/office/word/2023/wordml/word16du" xmlns:w16sdtdh="http://schemas.microsoft.com/office/word/2020/wordml/sdtdatahash" xmlns:w16se="http://schemas.microsoft.com/office/word/2015/wordml/symex" xmlns:wpg="http://schemas.microsoft.com/office/word/2010/wordprocessingGroup" xmlns:wpi="http://schemas.microsoft.com/office/word/2010/wordprocessingInk" xmlns:wne="http://schemas.microsoft.com/office/word/2006/wordml" xmlns:wps="http://schemas.microsoft.com/office/word/2010/wordprocessingShape" mc:Ignorable="w14 w15 w16se w16cid w16 w16cex w16sdtdh w16du wp14">
   <w:abstractNum w:abstractNumId="0" w15:restartNumberingAfterBreak="0">
     <w:nsid w:val="036F77F9"/>
     <w:multiLevelType w:val="hybridMultilevel"/>
@@ -13833,25 +14661,25 @@
       </w:pPr>
     </w:lvl>
   </w:abstractNum>
-  <w:num w:numId="1">
+  <w:num w:numId="1" w16cid:durableId="141773867">
     <w:abstractNumId w:val="4"/>
   </w:num>
-  <w:num w:numId="2">
+  <w:num w:numId="2" w16cid:durableId="712122897">
     <w:abstractNumId w:val="1"/>
   </w:num>
-  <w:num w:numId="3">
+  <w:num w:numId="3" w16cid:durableId="1593584377">
     <w:abstractNumId w:val="2"/>
   </w:num>
-  <w:num w:numId="4">
+  <w:num w:numId="4" w16cid:durableId="1501893362">
     <w:abstractNumId w:val="3"/>
   </w:num>
-  <w:num w:numId="5">
+  <w:num w:numId="5" w16cid:durableId="51970486">
     <w:abstractNumId w:val="0"/>
   </w:num>
-  <w:num w:numId="6">
+  <w:num w:numId="6" w16cid:durableId="150145503">
     <w:abstractNumId w:val="2"/>
   </w:num>
-  <w:num w:numId="7">
+  <w:num w:numId="7" w16cid:durableId="595360870">
     <w:abstractNumId w:val="5"/>
   </w:num>
   <w:numIdMacAtCleanup w:val="5"/>
@@ -13859,7 +14687,7 @@
 </file>
 
 <file path=word/styles.xml><?xml version="1.0" encoding="utf-8"?>
-<w:styles xmlns:mc="http://schemas.openxmlformats.org/markup-compatibility/2006" xmlns:r="http://schemas.openxmlformats.org/officeDocument/2006/relationships" xmlns:w="http://schemas.openxmlformats.org/wordprocessingml/2006/main" xmlns:w14="http://schemas.microsoft.com/office/word/2010/wordml" xmlns:w15="http://schemas.microsoft.com/office/word/2012/wordml" xmlns:w16se="http://schemas.microsoft.com/office/word/2015/wordml/symex" mc:Ignorable="w14 w15 w16se">
+<w:styles xmlns:mc="http://schemas.openxmlformats.org/markup-compatibility/2006" xmlns:r="http://schemas.openxmlformats.org/officeDocument/2006/relationships" xmlns:w="http://schemas.openxmlformats.org/wordprocessingml/2006/main" xmlns:w14="http://schemas.microsoft.com/office/word/2010/wordml" xmlns:w15="http://schemas.microsoft.com/office/word/2012/wordml" xmlns:w16cex="http://schemas.microsoft.com/office/word/2018/wordml/cex" xmlns:w16cid="http://schemas.microsoft.com/office/word/2016/wordml/cid" xmlns:w16="http://schemas.microsoft.com/office/word/2018/wordml" xmlns:w16du="http://schemas.microsoft.com/office/word/2023/wordml/word16du" xmlns:w16sdtdh="http://schemas.microsoft.com/office/word/2020/wordml/sdtdatahash" xmlns:w16se="http://schemas.microsoft.com/office/word/2015/wordml/symex" mc:Ignorable="w14 w15 w16se w16cid w16 w16cex w16sdtdh w16du">
   <w:docDefaults>
     <w:rPrDefault>
       <w:rPr>
@@ -13875,7 +14703,7 @@
       </w:pPr>
     </w:pPrDefault>
   </w:docDefaults>
-  <w:latentStyles w:defLockedState="0" w:defUIPriority="99" w:defSemiHidden="0" w:defUnhideWhenUsed="0" w:defQFormat="0" w:count="371">
+  <w:latentStyles w:defLockedState="0" w:defUIPriority="99" w:defSemiHidden="0" w:defUnhideWhenUsed="0" w:defQFormat="0" w:count="376">
     <w:lsdException w:name="Normal" w:uiPriority="0" w:qFormat="1"/>
     <w:lsdException w:name="heading 1" w:uiPriority="9" w:qFormat="1"/>
     <w:lsdException w:name="heading 2" w:semiHidden="1" w:uiPriority="9" w:unhideWhenUsed="1" w:qFormat="1"/>
@@ -14247,6 +15075,11 @@
     <w:lsdException w:name="List Table 5 Dark Accent 6" w:uiPriority="50"/>
     <w:lsdException w:name="List Table 6 Colorful Accent 6" w:uiPriority="51"/>
     <w:lsdException w:name="List Table 7 Colorful Accent 6" w:uiPriority="52"/>
+    <w:lsdException w:name="Mention" w:semiHidden="1" w:unhideWhenUsed="1"/>
+    <w:lsdException w:name="Smart Hyperlink" w:semiHidden="1" w:unhideWhenUsed="1"/>
+    <w:lsdException w:name="Hashtag" w:semiHidden="1" w:unhideWhenUsed="1"/>
+    <w:lsdException w:name="Unresolved Mention" w:semiHidden="1" w:unhideWhenUsed="1"/>
+    <w:lsdException w:name="Smart Link" w:semiHidden="1" w:unhideWhenUsed="1"/>
   </w:latentStyles>
   <w:style w:type="paragraph" w:default="1" w:styleId="Normal">
     <w:name w:val="Normal"/>
@@ -14396,7 +15229,6 @@
   <w:style w:type="character" w:default="1" w:styleId="Fontepargpadro">
     <w:name w:val="Default Paragraph Font"/>
     <w:uiPriority w:val="1"/>
-    <w:semiHidden/>
     <w:unhideWhenUsed/>
   </w:style>
   <w:style w:type="table" w:default="1" w:styleId="Tabelanormal">
@@ -15691,7 +16523,7 @@
     <w:basedOn w:val="Fontepargpadro"/>
     <w:rsid w:val="00CE3C02"/>
   </w:style>
-  <w:style w:type="table" w:styleId="TabelaSimples1">
+  <w:style w:type="table" w:styleId="SimplesTabela1">
     <w:name w:val="Plain Table 1"/>
     <w:basedOn w:val="Tabelanormal"/>
     <w:uiPriority w:val="41"/>

</xml_diff>